<commit_message>
fixed a bug  in matlab function upateDotPos.m
</commit_message>
<xml_diff>
--- a/figForDemo/Tutorials.docx
+++ b/figForDemo/Tutorials.docx
@@ -1,6 +1,6 @@
 
 <file path=word/document.xml><?xml version="1.0" encoding="utf-8"?>
-<w:document xmlns:wpc="http://schemas.microsoft.com/office/word/2010/wordprocessingCanvas" xmlns:cx="http://schemas.microsoft.com/office/drawing/2014/chartex" xmlns:cx1="http://schemas.microsoft.com/office/drawing/2015/9/8/chartex" xmlns:cx2="http://schemas.microsoft.com/office/drawing/2015/10/21/chartex" xmlns:cx3="http://schemas.microsoft.com/office/drawing/2016/5/9/chartex" xmlns:cx4="http://schemas.microsoft.com/office/drawing/2016/5/10/chartex" xmlns:cx5="http://schemas.microsoft.com/office/drawing/2016/5/11/chartex" xmlns:cx6="http://schemas.microsoft.com/office/drawing/2016/5/12/chartex" xmlns:cx7="http://schemas.microsoft.com/office/drawing/2016/5/13/chartex" xmlns:cx8="http://schemas.microsoft.com/office/drawing/2016/5/14/chartex" xmlns:mc="http://schemas.openxmlformats.org/markup-compatibility/2006" xmlns:aink="http://schemas.microsoft.com/office/drawing/2016/ink" xmlns:am3d="http://schemas.microsoft.com/office/drawing/2017/model3d" xmlns:o="urn:schemas-microsoft-com:office:office" xmlns:r="http://schemas.openxmlformats.org/officeDocument/2006/relationships" xmlns:m="http://schemas.openxmlformats.org/officeDocument/2006/math" xmlns:v="urn:schemas-microsoft-com:vml" xmlns:wp14="http://schemas.microsoft.com/office/word/2010/wordprocessingDrawing" xmlns:wp="http://schemas.openxmlformats.org/drawingml/2006/wordprocessingDrawing" xmlns:w10="urn:schemas-microsoft-com:office:word" xmlns:w="http://schemas.openxmlformats.org/wordprocessingml/2006/main" xmlns:w14="http://schemas.microsoft.com/office/word/2010/wordml" xmlns:w15="http://schemas.microsoft.com/office/word/2012/wordml" xmlns:w16cex="http://schemas.microsoft.com/office/word/2018/wordml/cex" xmlns:w16cid="http://schemas.microsoft.com/office/word/2016/wordml/cid" xmlns:w16="http://schemas.microsoft.com/office/word/2018/wordml" xmlns:w16se="http://schemas.microsoft.com/office/word/2015/wordml/symex" xmlns:wpg="http://schemas.microsoft.com/office/word/2010/wordprocessingGroup" xmlns:wpi="http://schemas.microsoft.com/office/word/2010/wordprocessingInk" xmlns:wne="http://schemas.microsoft.com/office/word/2006/wordml" xmlns:wps="http://schemas.microsoft.com/office/word/2010/wordprocessingShape" mc:Ignorable="w14 w15 w16se w16cid w16 w16cex wp14">
+<w:document xmlns:wpc="http://schemas.microsoft.com/office/word/2010/wordprocessingCanvas" xmlns:cx="http://schemas.microsoft.com/office/drawing/2014/chartex" xmlns:cx1="http://schemas.microsoft.com/office/drawing/2015/9/8/chartex" xmlns:cx2="http://schemas.microsoft.com/office/drawing/2015/10/21/chartex" xmlns:cx3="http://schemas.microsoft.com/office/drawing/2016/5/9/chartex" xmlns:cx4="http://schemas.microsoft.com/office/drawing/2016/5/10/chartex" xmlns:cx5="http://schemas.microsoft.com/office/drawing/2016/5/11/chartex" xmlns:cx6="http://schemas.microsoft.com/office/drawing/2016/5/12/chartex" xmlns:cx7="http://schemas.microsoft.com/office/drawing/2016/5/13/chartex" xmlns:cx8="http://schemas.microsoft.com/office/drawing/2016/5/14/chartex" xmlns:mc="http://schemas.openxmlformats.org/markup-compatibility/2006" xmlns:aink="http://schemas.microsoft.com/office/drawing/2016/ink" xmlns:am3d="http://schemas.microsoft.com/office/drawing/2017/model3d" xmlns:o="urn:schemas-microsoft-com:office:office" xmlns:r="http://schemas.openxmlformats.org/officeDocument/2006/relationships" xmlns:m="http://schemas.openxmlformats.org/officeDocument/2006/math" xmlns:v="urn:schemas-microsoft-com:vml" xmlns:wp14="http://schemas.microsoft.com/office/word/2010/wordprocessingDrawing" xmlns:wp="http://schemas.openxmlformats.org/drawingml/2006/wordprocessingDrawing" xmlns:w10="urn:schemas-microsoft-com:office:word" xmlns:w="http://schemas.openxmlformats.org/wordprocessingml/2006/main" xmlns:w14="http://schemas.microsoft.com/office/word/2010/wordml" xmlns:w15="http://schemas.microsoft.com/office/word/2012/wordml" xmlns:w16cid="http://schemas.microsoft.com/office/word/2016/wordml/cid" xmlns:w16se="http://schemas.microsoft.com/office/word/2015/wordml/symex" xmlns:wpg="http://schemas.microsoft.com/office/word/2010/wordprocessingGroup" xmlns:wpi="http://schemas.microsoft.com/office/word/2010/wordprocessingInk" xmlns:wne="http://schemas.microsoft.com/office/word/2006/wordml" xmlns:wps="http://schemas.microsoft.com/office/word/2010/wordprocessingShape" mc:Ignorable="w14 w15 w16se w16cid wp14">
   <w:body>
     <w:p>
       <w:pPr>
@@ -21,9 +21,6 @@
     <w:p>
       <w:pPr>
         <w:pStyle w:val="aa"/>
-        <w:rPr>
-          <w:rFonts w:hint="eastAsia"/>
-        </w:rPr>
       </w:pPr>
       <w:r>
         <w:rPr>
@@ -31,6 +28,151 @@
         </w:rPr>
         <w:lastRenderedPageBreak/>
         <w:t>前言</w:t>
+      </w:r>
+    </w:p>
+    <w:p>
+      <w:pPr>
+        <w:ind w:firstLine="420"/>
+      </w:pPr>
+      <w:r>
+        <w:rPr>
+          <w:rFonts w:hint="eastAsia"/>
+        </w:rPr>
+        <w:t>对所有从事基础研究心理学和相关研究领域的工作者而言，实验编程是一个绕不开工作，常常需要花费大量的时间和精力来学习和训练</w:t>
+      </w:r>
+      <w:r>
+        <w:rPr>
+          <w:rFonts w:hint="eastAsia"/>
+        </w:rPr>
+        <w:t>，还容易出错。尽管有</w:t>
+      </w:r>
+      <w:proofErr w:type="spellStart"/>
+      <w:r>
+        <w:rPr>
+          <w:rFonts w:hint="eastAsia"/>
+        </w:rPr>
+        <w:t>Psychtoolbox</w:t>
+      </w:r>
+      <w:proofErr w:type="spellEnd"/>
+      <w:r>
+        <w:rPr>
+          <w:rFonts w:hint="eastAsia"/>
+        </w:rPr>
+        <w:t>这样功能强大的工具包，但</w:t>
+      </w:r>
+      <w:r>
+        <w:rPr>
+          <w:rFonts w:hint="eastAsia"/>
+        </w:rPr>
+        <w:t>纯代码的编写方式阻碍了更多的人使用。鉴于这一现状，我们设计一个图形界面的编程软件系统</w:t>
+      </w:r>
+      <w:proofErr w:type="spellStart"/>
+      <w:r>
+        <w:rPr>
+          <w:rFonts w:hint="eastAsia"/>
+        </w:rPr>
+        <w:t>Psy</w:t>
+      </w:r>
+      <w:r>
+        <w:t>B</w:t>
+      </w:r>
+      <w:r>
+        <w:rPr>
+          <w:rFonts w:hint="eastAsia"/>
+        </w:rPr>
+        <w:t>uilder</w:t>
+      </w:r>
+      <w:proofErr w:type="spellEnd"/>
+      <w:r>
+        <w:rPr>
+          <w:rFonts w:hint="eastAsia"/>
+        </w:rPr>
+        <w:t>，用户仅需要简单的拖拽就可以在段时间内实现复杂、精准的实验程序的编写。</w:t>
+      </w:r>
+    </w:p>
+    <w:p>
+      <w:pPr>
+        <w:rPr>
+          <w:rFonts w:hint="eastAsia"/>
+        </w:rPr>
+      </w:pPr>
+      <w:r>
+        <w:tab/>
+      </w:r>
+      <w:r>
+        <w:rPr>
+          <w:rFonts w:hint="eastAsia"/>
+        </w:rPr>
+        <w:t>在这个简易手册中，我们将简略介绍</w:t>
+      </w:r>
+      <w:proofErr w:type="spellStart"/>
+      <w:r>
+        <w:rPr>
+          <w:rFonts w:hint="eastAsia"/>
+        </w:rPr>
+        <w:t>Psy</w:t>
+      </w:r>
+      <w:r>
+        <w:t>B</w:t>
+      </w:r>
+      <w:r>
+        <w:rPr>
+          <w:rFonts w:hint="eastAsia"/>
+        </w:rPr>
+        <w:t>uilder</w:t>
+      </w:r>
+      <w:proofErr w:type="spellEnd"/>
+      <w:r>
+        <w:rPr>
+          <w:rFonts w:hint="eastAsia"/>
+        </w:rPr>
+        <w:t>的用户界面</w:t>
+      </w:r>
+      <w:r>
+        <w:rPr>
+          <w:rFonts w:hint="eastAsia"/>
+        </w:rPr>
+        <w:t>的基本设置，</w:t>
+      </w:r>
+      <w:r>
+        <w:rPr>
+          <w:rFonts w:hint="eastAsia"/>
+        </w:rPr>
+        <w:t>基本操作，和如何编译，最后会以一个经典线索-靶子范式的实验任务为例来带大家简略了解</w:t>
+      </w:r>
+      <w:proofErr w:type="spellStart"/>
+      <w:r>
+        <w:rPr>
+          <w:rFonts w:hint="eastAsia"/>
+        </w:rPr>
+        <w:t>Psy</w:t>
+      </w:r>
+      <w:r>
+        <w:t>B</w:t>
+      </w:r>
+      <w:r>
+        <w:rPr>
+          <w:rFonts w:hint="eastAsia"/>
+        </w:rPr>
+        <w:t>uilder</w:t>
+      </w:r>
+      <w:proofErr w:type="spellEnd"/>
+      <w:r>
+        <w:rPr>
+          <w:rFonts w:hint="eastAsia"/>
+        </w:rPr>
+        <w:t>的使用方法。</w:t>
+      </w:r>
+    </w:p>
+    <w:p>
+      <w:pPr>
+        <w:pStyle w:val="aa"/>
+        <w:rPr>
+          <w:rFonts w:hint="eastAsia"/>
+        </w:rPr>
+      </w:pPr>
+      <w:r>
+        <w:tab/>
       </w:r>
     </w:p>
     <w:p>
@@ -52,9 +194,6 @@
     <w:p>
       <w:pPr>
         <w:pStyle w:val="aa"/>
-        <w:rPr>
-          <w:rFonts w:hint="eastAsia"/>
-        </w:rPr>
       </w:pPr>
     </w:p>
     <w:p>
@@ -66,6 +205,20 @@
           <w:rFonts w:hint="eastAsia"/>
         </w:rPr>
         <w:t>第一章：基本操作界面介绍</w:t>
+      </w:r>
+    </w:p>
+    <w:p>
+      <w:pPr>
+        <w:pStyle w:val="ac"/>
+        <w:rPr>
+          <w:rFonts w:hint="eastAsia"/>
+        </w:rPr>
+      </w:pPr>
+      <w:r>
+        <w:rPr>
+          <w:rFonts w:hint="eastAsia"/>
+        </w:rPr>
+        <w:t>主界面</w:t>
       </w:r>
     </w:p>
     <w:p>
@@ -756,16 +909,23 @@
       </w:r>
     </w:p>
     <w:p>
-      <w:pPr>
-        <w:rPr>
-          <w:rFonts w:hint="eastAsia"/>
-        </w:rPr>
-      </w:pPr>
-      <w:r>
-        <w:rPr>
-          <w:rFonts w:hint="eastAsia"/>
-        </w:rPr>
-        <w:t>主界面由操作视窗，实验结构和属性，可引用变量，以及辅助信息输出框4部分构成。</w:t>
+      <w:r>
+        <w:rPr>
+          <w:rFonts w:hint="eastAsia"/>
+        </w:rPr>
+        <w:t>主界面由操作视窗，实验结构和属性，可引用变量，以及辅助信息输出框4部分构成</w:t>
+      </w:r>
+      <w:r>
+        <w:rPr>
+          <w:rFonts w:hint="eastAsia"/>
+        </w:rPr>
+        <w:t>，分别在上图中以1到4表示</w:t>
+      </w:r>
+      <w:r>
+        <w:rPr>
+          <w:rFonts w:hint="eastAsia"/>
+        </w:rPr>
+        <w:t>。</w:t>
       </w:r>
     </w:p>
     <w:p>
@@ -823,24 +983,15 @@
     <w:p/>
     <w:p>
       <w:pPr>
-        <w:rPr>
-          <w:b/>
-          <w:bCs/>
-        </w:rPr>
-      </w:pPr>
-      <w:r>
-        <w:rPr>
-          <w:rFonts w:hint="eastAsia"/>
-          <w:b/>
-          <w:bCs/>
+        <w:pStyle w:val="ac"/>
+      </w:pPr>
+      <w:r>
+        <w:rPr>
+          <w:rFonts w:hint="eastAsia"/>
         </w:rPr>
         <w:t>M</w:t>
       </w:r>
       <w:r>
-        <w:rPr>
-          <w:b/>
-          <w:bCs/>
-        </w:rPr>
         <w:t>enu Bar</w:t>
       </w:r>
     </w:p>
@@ -854,6 +1005,40 @@
       <w:r>
         <w:t>evices</w:t>
       </w:r>
+      <w:r>
+        <w:rPr>
+          <w:rFonts w:hint="eastAsia"/>
+        </w:rPr>
+        <w:t>：</w:t>
+      </w:r>
+      <w:r>
+        <w:rPr>
+          <w:rFonts w:hint="eastAsia"/>
+        </w:rPr>
+        <w:t>这个菜单</w:t>
+      </w:r>
+      <w:r>
+        <w:rPr>
+          <w:rFonts w:hint="eastAsia"/>
+        </w:rPr>
+        <w:t>下主要涉及当前项目所需的输入、输入、眼动监控和Q</w:t>
+      </w:r>
+      <w:r>
+        <w:t>UEST</w:t>
+      </w:r>
+      <w:r>
+        <w:rPr>
+          <w:rFonts w:hint="eastAsia"/>
+        </w:rPr>
+        <w:t>结构。</w:t>
+      </w:r>
+    </w:p>
+    <w:p>
+      <w:pPr>
+        <w:rPr>
+          <w:rFonts w:hint="eastAsia"/>
+        </w:rPr>
+      </w:pPr>
     </w:p>
     <w:p>
       <w:r>
@@ -907,7 +1092,25 @@
         <w:rPr>
           <w:rFonts w:hint="eastAsia"/>
         </w:rPr>
-        <w:t>。</w:t>
+        <w:t>，</w:t>
+      </w:r>
+      <w:r>
+        <w:rPr>
+          <w:rFonts w:hint="eastAsia"/>
+        </w:rPr>
+        <w:t>，若需要添加其</w:t>
+      </w:r>
+      <w:r>
+        <w:rPr>
+          <w:rFonts w:hint="eastAsia"/>
+        </w:rPr>
+        <w:t>它</w:t>
+      </w:r>
+      <w:r>
+        <w:rPr>
+          <w:rFonts w:hint="eastAsia"/>
+        </w:rPr>
+        <w:t>输出设备仅需要将相应的图标从上部拖拽到左下方的空白处即可。</w:t>
       </w:r>
     </w:p>
     <w:p>
@@ -915,6 +1118,7 @@
         <w:rPr>
           <w:noProof/>
         </w:rPr>
+        <w:lastRenderedPageBreak/>
         <w:drawing>
           <wp:inline distT="0" distB="0" distL="0" distR="0" wp14:anchorId="142C46CC" wp14:editId="3CB0A26A">
             <wp:extent cx="5467350" cy="5705475"/>
@@ -997,7 +1201,27 @@
         <w:rPr>
           <w:rFonts w:hint="eastAsia"/>
         </w:rPr>
-        <w:t>，默认选项为显示设备</w:t>
+        <w:t>，默认选项</w:t>
+      </w:r>
+      <w:r>
+        <w:rPr>
+          <w:rFonts w:hint="eastAsia"/>
+        </w:rPr>
+        <w:t>只包含</w:t>
+      </w:r>
+      <w:r>
+        <w:rPr>
+          <w:rFonts w:hint="eastAsia"/>
+        </w:rPr>
+        <w:t>显示设备</w:t>
+      </w:r>
+      <w:bookmarkStart w:id="0" w:name="OLE_LINK1"/>
+      <w:bookmarkStart w:id="1" w:name="OLE_LINK2"/>
+      <w:r>
+        <w:rPr>
+          <w:rFonts w:hint="eastAsia"/>
+        </w:rPr>
+        <w:t>，若需要添加其她输出设备仅需要将相应的图标从上部拖拽到左下方的空白处即可</w:t>
       </w:r>
       <w:r>
         <w:rPr>
@@ -1005,12 +1229,15 @@
         </w:rPr>
         <w:t>。</w:t>
       </w:r>
+      <w:bookmarkEnd w:id="0"/>
+      <w:bookmarkEnd w:id="1"/>
     </w:p>
     <w:p>
       <w:r>
         <w:rPr>
           <w:noProof/>
         </w:rPr>
+        <w:lastRenderedPageBreak/>
         <w:drawing>
           <wp:inline distT="0" distB="0" distL="0" distR="0" wp14:anchorId="51974633" wp14:editId="6F7F4E56">
             <wp:extent cx="5610225" cy="7010400"/>
@@ -1099,7 +1326,31 @@
         <w:rPr>
           <w:rFonts w:hint="eastAsia"/>
         </w:rPr>
-        <w:t>估计阈限的方法，详细的信息参见</w:t>
+        <w:t>估计阈限的方法，</w:t>
+      </w:r>
+      <w:r>
+        <w:rPr>
+          <w:rFonts w:hint="eastAsia"/>
+        </w:rPr>
+        <w:t>关于该方法的</w:t>
+      </w:r>
+      <w:r>
+        <w:rPr>
+          <w:rFonts w:hint="eastAsia"/>
+        </w:rPr>
+        <w:t>详细的</w:t>
+      </w:r>
+      <w:r>
+        <w:rPr>
+          <w:rFonts w:hint="eastAsia"/>
+        </w:rPr>
+        <w:t>说明</w:t>
+      </w:r>
+      <w:r>
+        <w:rPr>
+          <w:rFonts w:hint="eastAsia"/>
+        </w:rPr>
+        <w:t>参见</w:t>
       </w:r>
       <w:r>
         <w:fldChar w:fldCharType="begin"/>
@@ -1131,6 +1382,7 @@
         <w:rPr>
           <w:noProof/>
         </w:rPr>
+        <w:lastRenderedPageBreak/>
         <w:drawing>
           <wp:inline distT="0" distB="0" distL="0" distR="0" wp14:anchorId="61849140" wp14:editId="3234C877">
             <wp:extent cx="4972050" cy="5000625"/>
@@ -1196,7 +1448,7 @@
         <w:rPr>
           <w:rFonts w:hint="eastAsia"/>
         </w:rPr>
-        <w:t>当前项目所需要用到的</w:t>
+        <w:t>当前项目所需的</w:t>
       </w:r>
       <w:proofErr w:type="gramStart"/>
       <w:r>
@@ -1222,7 +1474,21 @@
         <w:rPr>
           <w:rFonts w:hint="eastAsia"/>
         </w:rPr>
-        <w:t>只支持Eyelink的设备）。</w:t>
+        <w:t>只支持</w:t>
+      </w:r>
+      <w:proofErr w:type="spellStart"/>
+      <w:r>
+        <w:rPr>
+          <w:rFonts w:hint="eastAsia"/>
+        </w:rPr>
+        <w:t>Eyelink</w:t>
+      </w:r>
+      <w:proofErr w:type="spellEnd"/>
+      <w:r>
+        <w:rPr>
+          <w:rFonts w:hint="eastAsia"/>
+        </w:rPr>
+        <w:t>的设备）。</w:t>
       </w:r>
     </w:p>
     <w:p/>
@@ -1232,6 +1498,7 @@
           <w:rFonts w:hint="eastAsia"/>
           <w:noProof/>
         </w:rPr>
+        <w:lastRenderedPageBreak/>
         <w:drawing>
           <wp:inline distT="0" distB="0" distL="0" distR="0" wp14:anchorId="15D3BE91" wp14:editId="3471C0C5">
             <wp:extent cx="4972050" cy="5362575"/>
@@ -1282,68 +1549,7 @@
         </w:drawing>
       </w:r>
     </w:p>
-    <w:p>
-      <w:r>
-        <w:rPr>
-          <w:noProof/>
-        </w:rPr>
-        <w:drawing>
-          <wp:anchor distT="0" distB="0" distL="114300" distR="114300" simplePos="0" relativeHeight="251658240" behindDoc="0" locked="0" layoutInCell="1" allowOverlap="1" wp14:anchorId="61B72475" wp14:editId="5988CF41">
-            <wp:simplePos x="0" y="0"/>
-            <wp:positionH relativeFrom="column">
-              <wp:posOffset>0</wp:posOffset>
-            </wp:positionH>
-            <wp:positionV relativeFrom="paragraph">
-              <wp:posOffset>19050</wp:posOffset>
-            </wp:positionV>
-            <wp:extent cx="5274310" cy="5504180"/>
-            <wp:effectExtent l="0" t="0" r="2540" b="1270"/>
-            <wp:wrapSquare wrapText="bothSides"/>
-            <wp:docPr id="1" name="图片 1"/>
-            <wp:cNvGraphicFramePr>
-              <a:graphicFrameLocks xmlns:a="http://schemas.openxmlformats.org/drawingml/2006/main" noChangeAspect="1"/>
-            </wp:cNvGraphicFramePr>
-            <a:graphic xmlns:a="http://schemas.openxmlformats.org/drawingml/2006/main">
-              <a:graphicData uri="http://schemas.openxmlformats.org/drawingml/2006/picture">
-                <pic:pic xmlns:pic="http://schemas.openxmlformats.org/drawingml/2006/picture">
-                  <pic:nvPicPr>
-                    <pic:cNvPr id="1" name="f4_2_inputDev_mouse.png"/>
-                    <pic:cNvPicPr/>
-                  </pic:nvPicPr>
-                  <pic:blipFill>
-                    <a:blip r:embed="rId8">
-                      <a:extLst>
-                        <a:ext uri="{28A0092B-C50C-407E-A947-70E740481C1C}">
-                          <a14:useLocalDpi xmlns:a14="http://schemas.microsoft.com/office/drawing/2010/main" val="0"/>
-                        </a:ext>
-                      </a:extLst>
-                    </a:blip>
-                    <a:stretch>
-                      <a:fillRect/>
-                    </a:stretch>
-                  </pic:blipFill>
-                  <pic:spPr>
-                    <a:xfrm>
-                      <a:off x="0" y="0"/>
-                      <a:ext cx="5274310" cy="5504180"/>
-                    </a:xfrm>
-                    <a:prstGeom prst="rect">
-                      <a:avLst/>
-                    </a:prstGeom>
-                  </pic:spPr>
-                </pic:pic>
-              </a:graphicData>
-            </a:graphic>
-            <wp14:sizeRelH relativeFrom="page">
-              <wp14:pctWidth>0</wp14:pctWidth>
-            </wp14:sizeRelH>
-            <wp14:sizeRelV relativeFrom="page">
-              <wp14:pctHeight>0</wp14:pctHeight>
-            </wp14:sizeRelV>
-          </wp:anchor>
-        </w:drawing>
-      </w:r>
-    </w:p>
+    <w:p/>
     <w:p/>
     <w:p/>
     <w:p/>
@@ -1395,16 +1601,15 @@
     <w:p>
       <w:pPr>
         <w:pStyle w:val="aa"/>
-        <w:rPr>
-          <w:rFonts w:hint="eastAsia"/>
-        </w:rPr>
-      </w:pPr>
-      <w:r>
-        <w:rPr>
-          <w:rFonts w:hint="eastAsia"/>
-        </w:rPr>
+      </w:pPr>
+      <w:r>
+        <w:rPr>
+          <w:rFonts w:hint="eastAsia"/>
+        </w:rPr>
+        <w:lastRenderedPageBreak/>
         <w:t>一个</w:t>
       </w:r>
+      <w:bookmarkStart w:id="2" w:name="_GoBack"/>
       <w:r>
         <w:t>C</w:t>
       </w:r>
@@ -1412,8 +1617,34 @@
         <w:rPr>
           <w:rFonts w:hint="eastAsia"/>
         </w:rPr>
-        <w:t>ue-target范式任务的编制</w:t>
-      </w:r>
+        <w:t>ue-target</w:t>
+      </w:r>
+      <w:bookmarkEnd w:id="2"/>
+      <w:r>
+        <w:rPr>
+          <w:rFonts w:hint="eastAsia"/>
+        </w:rPr>
+        <w:t>范式任务的编制</w:t>
+      </w:r>
+    </w:p>
+    <w:p>
+      <w:pPr>
+        <w:pStyle w:val="ac"/>
+      </w:pPr>
+      <w:r>
+        <w:rPr>
+          <w:rFonts w:hint="eastAsia"/>
+        </w:rPr>
+        <w:t>任务介绍</w:t>
+      </w:r>
+    </w:p>
+    <w:p>
+      <w:pPr>
+        <w:pStyle w:val="ac"/>
+        <w:rPr>
+          <w:rFonts w:hint="eastAsia"/>
+        </w:rPr>
+      </w:pPr>
     </w:p>
     <w:p>
       <w:pPr>
@@ -1427,9 +1658,6 @@
     <w:p>
       <w:pPr>
         <w:pStyle w:val="aa"/>
-        <w:rPr>
-          <w:rFonts w:hint="eastAsia"/>
-        </w:rPr>
       </w:pPr>
       <w:r>
         <w:rPr>
@@ -1485,7 +1713,7 @@
 </file>
 
 <file path=word/endnotes.xml><?xml version="1.0" encoding="utf-8"?>
-<w:endnotes xmlns:wpc="http://schemas.microsoft.com/office/word/2010/wordprocessingCanvas" xmlns:cx="http://schemas.microsoft.com/office/drawing/2014/chartex" xmlns:cx1="http://schemas.microsoft.com/office/drawing/2015/9/8/chartex" xmlns:cx2="http://schemas.microsoft.com/office/drawing/2015/10/21/chartex" xmlns:cx3="http://schemas.microsoft.com/office/drawing/2016/5/9/chartex" xmlns:cx4="http://schemas.microsoft.com/office/drawing/2016/5/10/chartex" xmlns:cx5="http://schemas.microsoft.com/office/drawing/2016/5/11/chartex" xmlns:cx6="http://schemas.microsoft.com/office/drawing/2016/5/12/chartex" xmlns:cx7="http://schemas.microsoft.com/office/drawing/2016/5/13/chartex" xmlns:cx8="http://schemas.microsoft.com/office/drawing/2016/5/14/chartex" xmlns:mc="http://schemas.openxmlformats.org/markup-compatibility/2006" xmlns:aink="http://schemas.microsoft.com/office/drawing/2016/ink" xmlns:am3d="http://schemas.microsoft.com/office/drawing/2017/model3d" xmlns:o="urn:schemas-microsoft-com:office:office" xmlns:r="http://schemas.openxmlformats.org/officeDocument/2006/relationships" xmlns:m="http://schemas.openxmlformats.org/officeDocument/2006/math" xmlns:v="urn:schemas-microsoft-com:vml" xmlns:wp14="http://schemas.microsoft.com/office/word/2010/wordprocessingDrawing" xmlns:wp="http://schemas.openxmlformats.org/drawingml/2006/wordprocessingDrawing" xmlns:w10="urn:schemas-microsoft-com:office:word" xmlns:w="http://schemas.openxmlformats.org/wordprocessingml/2006/main" xmlns:w14="http://schemas.microsoft.com/office/word/2010/wordml" xmlns:w15="http://schemas.microsoft.com/office/word/2012/wordml" xmlns:w16cex="http://schemas.microsoft.com/office/word/2018/wordml/cex" xmlns:w16cid="http://schemas.microsoft.com/office/word/2016/wordml/cid" xmlns:w16="http://schemas.microsoft.com/office/word/2018/wordml" xmlns:w16se="http://schemas.microsoft.com/office/word/2015/wordml/symex" xmlns:wpg="http://schemas.microsoft.com/office/word/2010/wordprocessingGroup" xmlns:wpi="http://schemas.microsoft.com/office/word/2010/wordprocessingInk" xmlns:wne="http://schemas.microsoft.com/office/word/2006/wordml" xmlns:wps="http://schemas.microsoft.com/office/word/2010/wordprocessingShape" mc:Ignorable="w14 w15 w16se w16cid w16 w16cex wp14">
+<w:endnotes xmlns:wpc="http://schemas.microsoft.com/office/word/2010/wordprocessingCanvas" xmlns:cx="http://schemas.microsoft.com/office/drawing/2014/chartex" xmlns:cx1="http://schemas.microsoft.com/office/drawing/2015/9/8/chartex" xmlns:cx2="http://schemas.microsoft.com/office/drawing/2015/10/21/chartex" xmlns:cx3="http://schemas.microsoft.com/office/drawing/2016/5/9/chartex" xmlns:cx4="http://schemas.microsoft.com/office/drawing/2016/5/10/chartex" xmlns:cx5="http://schemas.microsoft.com/office/drawing/2016/5/11/chartex" xmlns:cx6="http://schemas.microsoft.com/office/drawing/2016/5/12/chartex" xmlns:cx7="http://schemas.microsoft.com/office/drawing/2016/5/13/chartex" xmlns:cx8="http://schemas.microsoft.com/office/drawing/2016/5/14/chartex" xmlns:mc="http://schemas.openxmlformats.org/markup-compatibility/2006" xmlns:aink="http://schemas.microsoft.com/office/drawing/2016/ink" xmlns:am3d="http://schemas.microsoft.com/office/drawing/2017/model3d" xmlns:o="urn:schemas-microsoft-com:office:office" xmlns:r="http://schemas.openxmlformats.org/officeDocument/2006/relationships" xmlns:m="http://schemas.openxmlformats.org/officeDocument/2006/math" xmlns:v="urn:schemas-microsoft-com:vml" xmlns:wp14="http://schemas.microsoft.com/office/word/2010/wordprocessingDrawing" xmlns:wp="http://schemas.openxmlformats.org/drawingml/2006/wordprocessingDrawing" xmlns:w10="urn:schemas-microsoft-com:office:word" xmlns:w="http://schemas.openxmlformats.org/wordprocessingml/2006/main" xmlns:w14="http://schemas.microsoft.com/office/word/2010/wordml" xmlns:w15="http://schemas.microsoft.com/office/word/2012/wordml" xmlns:w16cid="http://schemas.microsoft.com/office/word/2016/wordml/cid" xmlns:w16se="http://schemas.microsoft.com/office/word/2015/wordml/symex" xmlns:wpg="http://schemas.microsoft.com/office/word/2010/wordprocessingGroup" xmlns:wpi="http://schemas.microsoft.com/office/word/2010/wordprocessingInk" xmlns:wne="http://schemas.microsoft.com/office/word/2006/wordml" xmlns:wps="http://schemas.microsoft.com/office/word/2010/wordprocessingShape" mc:Ignorable="w14 w15 w16se w16cid wp14">
   <w:endnote w:type="separator" w:id="-1">
     <w:p>
       <w:r>
@@ -1504,7 +1732,7 @@
 </file>
 
 <file path=word/footnotes.xml><?xml version="1.0" encoding="utf-8"?>
-<w:footnotes xmlns:wpc="http://schemas.microsoft.com/office/word/2010/wordprocessingCanvas" xmlns:cx="http://schemas.microsoft.com/office/drawing/2014/chartex" xmlns:cx1="http://schemas.microsoft.com/office/drawing/2015/9/8/chartex" xmlns:cx2="http://schemas.microsoft.com/office/drawing/2015/10/21/chartex" xmlns:cx3="http://schemas.microsoft.com/office/drawing/2016/5/9/chartex" xmlns:cx4="http://schemas.microsoft.com/office/drawing/2016/5/10/chartex" xmlns:cx5="http://schemas.microsoft.com/office/drawing/2016/5/11/chartex" xmlns:cx6="http://schemas.microsoft.com/office/drawing/2016/5/12/chartex" xmlns:cx7="http://schemas.microsoft.com/office/drawing/2016/5/13/chartex" xmlns:cx8="http://schemas.microsoft.com/office/drawing/2016/5/14/chartex" xmlns:mc="http://schemas.openxmlformats.org/markup-compatibility/2006" xmlns:aink="http://schemas.microsoft.com/office/drawing/2016/ink" xmlns:am3d="http://schemas.microsoft.com/office/drawing/2017/model3d" xmlns:o="urn:schemas-microsoft-com:office:office" xmlns:r="http://schemas.openxmlformats.org/officeDocument/2006/relationships" xmlns:m="http://schemas.openxmlformats.org/officeDocument/2006/math" xmlns:v="urn:schemas-microsoft-com:vml" xmlns:wp14="http://schemas.microsoft.com/office/word/2010/wordprocessingDrawing" xmlns:wp="http://schemas.openxmlformats.org/drawingml/2006/wordprocessingDrawing" xmlns:w10="urn:schemas-microsoft-com:office:word" xmlns:w="http://schemas.openxmlformats.org/wordprocessingml/2006/main" xmlns:w14="http://schemas.microsoft.com/office/word/2010/wordml" xmlns:w15="http://schemas.microsoft.com/office/word/2012/wordml" xmlns:w16cex="http://schemas.microsoft.com/office/word/2018/wordml/cex" xmlns:w16cid="http://schemas.microsoft.com/office/word/2016/wordml/cid" xmlns:w16="http://schemas.microsoft.com/office/word/2018/wordml" xmlns:w16se="http://schemas.microsoft.com/office/word/2015/wordml/symex" xmlns:wpg="http://schemas.microsoft.com/office/word/2010/wordprocessingGroup" xmlns:wpi="http://schemas.microsoft.com/office/word/2010/wordprocessingInk" xmlns:wne="http://schemas.microsoft.com/office/word/2006/wordml" xmlns:wps="http://schemas.microsoft.com/office/word/2010/wordprocessingShape" mc:Ignorable="w14 w15 w16se w16cid w16 w16cex wp14">
+<w:footnotes xmlns:wpc="http://schemas.microsoft.com/office/word/2010/wordprocessingCanvas" xmlns:cx="http://schemas.microsoft.com/office/drawing/2014/chartex" xmlns:cx1="http://schemas.microsoft.com/office/drawing/2015/9/8/chartex" xmlns:cx2="http://schemas.microsoft.com/office/drawing/2015/10/21/chartex" xmlns:cx3="http://schemas.microsoft.com/office/drawing/2016/5/9/chartex" xmlns:cx4="http://schemas.microsoft.com/office/drawing/2016/5/10/chartex" xmlns:cx5="http://schemas.microsoft.com/office/drawing/2016/5/11/chartex" xmlns:cx6="http://schemas.microsoft.com/office/drawing/2016/5/12/chartex" xmlns:cx7="http://schemas.microsoft.com/office/drawing/2016/5/13/chartex" xmlns:cx8="http://schemas.microsoft.com/office/drawing/2016/5/14/chartex" xmlns:mc="http://schemas.openxmlformats.org/markup-compatibility/2006" xmlns:aink="http://schemas.microsoft.com/office/drawing/2016/ink" xmlns:am3d="http://schemas.microsoft.com/office/drawing/2017/model3d" xmlns:o="urn:schemas-microsoft-com:office:office" xmlns:r="http://schemas.openxmlformats.org/officeDocument/2006/relationships" xmlns:m="http://schemas.openxmlformats.org/officeDocument/2006/math" xmlns:v="urn:schemas-microsoft-com:vml" xmlns:wp14="http://schemas.microsoft.com/office/word/2010/wordprocessingDrawing" xmlns:wp="http://schemas.openxmlformats.org/drawingml/2006/wordprocessingDrawing" xmlns:w10="urn:schemas-microsoft-com:office:word" xmlns:w="http://schemas.openxmlformats.org/wordprocessingml/2006/main" xmlns:w14="http://schemas.microsoft.com/office/word/2010/wordml" xmlns:w15="http://schemas.microsoft.com/office/word/2012/wordml" xmlns:w16cid="http://schemas.microsoft.com/office/word/2016/wordml/cid" xmlns:w16se="http://schemas.microsoft.com/office/word/2015/wordml/symex" xmlns:wpg="http://schemas.microsoft.com/office/word/2010/wordprocessingGroup" xmlns:wpi="http://schemas.microsoft.com/office/word/2010/wordprocessingInk" xmlns:wne="http://schemas.microsoft.com/office/word/2006/wordml" xmlns:wps="http://schemas.microsoft.com/office/word/2010/wordprocessingShape" mc:Ignorable="w14 w15 w16se w16cid wp14">
   <w:footnote w:type="separator" w:id="-1">
     <w:p>
       <w:r>
@@ -1523,7 +1751,7 @@
 </file>
 
 <file path=word/numbering.xml><?xml version="1.0" encoding="utf-8"?>
-<w:numbering xmlns:wpc="http://schemas.microsoft.com/office/word/2010/wordprocessingCanvas" xmlns:cx="http://schemas.microsoft.com/office/drawing/2014/chartex" xmlns:cx1="http://schemas.microsoft.com/office/drawing/2015/9/8/chartex" xmlns:cx2="http://schemas.microsoft.com/office/drawing/2015/10/21/chartex" xmlns:cx3="http://schemas.microsoft.com/office/drawing/2016/5/9/chartex" xmlns:cx4="http://schemas.microsoft.com/office/drawing/2016/5/10/chartex" xmlns:cx5="http://schemas.microsoft.com/office/drawing/2016/5/11/chartex" xmlns:cx6="http://schemas.microsoft.com/office/drawing/2016/5/12/chartex" xmlns:cx7="http://schemas.microsoft.com/office/drawing/2016/5/13/chartex" xmlns:cx8="http://schemas.microsoft.com/office/drawing/2016/5/14/chartex" xmlns:mc="http://schemas.openxmlformats.org/markup-compatibility/2006" xmlns:aink="http://schemas.microsoft.com/office/drawing/2016/ink" xmlns:am3d="http://schemas.microsoft.com/office/drawing/2017/model3d" xmlns:o="urn:schemas-microsoft-com:office:office" xmlns:r="http://schemas.openxmlformats.org/officeDocument/2006/relationships" xmlns:m="http://schemas.openxmlformats.org/officeDocument/2006/math" xmlns:v="urn:schemas-microsoft-com:vml" xmlns:wp14="http://schemas.microsoft.com/office/word/2010/wordprocessingDrawing" xmlns:wp="http://schemas.openxmlformats.org/drawingml/2006/wordprocessingDrawing" xmlns:w10="urn:schemas-microsoft-com:office:word" xmlns:w="http://schemas.openxmlformats.org/wordprocessingml/2006/main" xmlns:w14="http://schemas.microsoft.com/office/word/2010/wordml" xmlns:w15="http://schemas.microsoft.com/office/word/2012/wordml" xmlns:w16cex="http://schemas.microsoft.com/office/word/2018/wordml/cex" xmlns:w16cid="http://schemas.microsoft.com/office/word/2016/wordml/cid" xmlns:w16="http://schemas.microsoft.com/office/word/2018/wordml" xmlns:w16se="http://schemas.microsoft.com/office/word/2015/wordml/symex" xmlns:wpg="http://schemas.microsoft.com/office/word/2010/wordprocessingGroup" xmlns:wpi="http://schemas.microsoft.com/office/word/2010/wordprocessingInk" xmlns:wne="http://schemas.microsoft.com/office/word/2006/wordml" xmlns:wps="http://schemas.microsoft.com/office/word/2010/wordprocessingShape" mc:Ignorable="w14 w15 w16se w16cid w16 w16cex wp14">
+<w:numbering xmlns:wpc="http://schemas.microsoft.com/office/word/2010/wordprocessingCanvas" xmlns:cx="http://schemas.microsoft.com/office/drawing/2014/chartex" xmlns:cx1="http://schemas.microsoft.com/office/drawing/2015/9/8/chartex" xmlns:cx2="http://schemas.microsoft.com/office/drawing/2015/10/21/chartex" xmlns:cx3="http://schemas.microsoft.com/office/drawing/2016/5/9/chartex" xmlns:cx4="http://schemas.microsoft.com/office/drawing/2016/5/10/chartex" xmlns:cx5="http://schemas.microsoft.com/office/drawing/2016/5/11/chartex" xmlns:cx6="http://schemas.microsoft.com/office/drawing/2016/5/12/chartex" xmlns:cx7="http://schemas.microsoft.com/office/drawing/2016/5/13/chartex" xmlns:cx8="http://schemas.microsoft.com/office/drawing/2016/5/14/chartex" xmlns:mc="http://schemas.openxmlformats.org/markup-compatibility/2006" xmlns:aink="http://schemas.microsoft.com/office/drawing/2016/ink" xmlns:am3d="http://schemas.microsoft.com/office/drawing/2017/model3d" xmlns:o="urn:schemas-microsoft-com:office:office" xmlns:r="http://schemas.openxmlformats.org/officeDocument/2006/relationships" xmlns:m="http://schemas.openxmlformats.org/officeDocument/2006/math" xmlns:v="urn:schemas-microsoft-com:vml" xmlns:wp14="http://schemas.microsoft.com/office/word/2010/wordprocessingDrawing" xmlns:wp="http://schemas.openxmlformats.org/drawingml/2006/wordprocessingDrawing" xmlns:w10="urn:schemas-microsoft-com:office:word" xmlns:w="http://schemas.openxmlformats.org/wordprocessingml/2006/main" xmlns:w14="http://schemas.microsoft.com/office/word/2010/wordml" xmlns:w15="http://schemas.microsoft.com/office/word/2012/wordml" xmlns:w16cid="http://schemas.microsoft.com/office/word/2016/wordml/cid" xmlns:w16se="http://schemas.microsoft.com/office/word/2015/wordml/symex" xmlns:wpg="http://schemas.microsoft.com/office/word/2010/wordprocessingGroup" xmlns:wpi="http://schemas.microsoft.com/office/word/2010/wordprocessingInk" xmlns:wne="http://schemas.microsoft.com/office/word/2006/wordml" xmlns:wps="http://schemas.microsoft.com/office/word/2010/wordprocessingShape" mc:Ignorable="w14 w15 w16se w16cid wp14">
   <w:abstractNum w:abstractNumId="0" w15:restartNumberingAfterBreak="0">
     <w:nsid w:val="1E2E0CF8"/>
     <w:multiLevelType w:val="hybridMultilevel"/>
@@ -1620,7 +1848,7 @@
 </file>
 
 <file path=word/styles.xml><?xml version="1.0" encoding="utf-8"?>
-<w:styles xmlns:mc="http://schemas.openxmlformats.org/markup-compatibility/2006" xmlns:r="http://schemas.openxmlformats.org/officeDocument/2006/relationships" xmlns:w="http://schemas.openxmlformats.org/wordprocessingml/2006/main" xmlns:w14="http://schemas.microsoft.com/office/word/2010/wordml" xmlns:w15="http://schemas.microsoft.com/office/word/2012/wordml" xmlns:w16cex="http://schemas.microsoft.com/office/word/2018/wordml/cex" xmlns:w16cid="http://schemas.microsoft.com/office/word/2016/wordml/cid" xmlns:w16="http://schemas.microsoft.com/office/word/2018/wordml" xmlns:w16se="http://schemas.microsoft.com/office/word/2015/wordml/symex" mc:Ignorable="w14 w15 w16se w16cid w16 w16cex">
+<w:styles xmlns:mc="http://schemas.openxmlformats.org/markup-compatibility/2006" xmlns:r="http://schemas.openxmlformats.org/officeDocument/2006/relationships" xmlns:w="http://schemas.openxmlformats.org/wordprocessingml/2006/main" xmlns:w14="http://schemas.microsoft.com/office/word/2010/wordml" xmlns:w15="http://schemas.microsoft.com/office/word/2012/wordml" xmlns:w16cid="http://schemas.microsoft.com/office/word/2016/wordml/cid" xmlns:w16se="http://schemas.microsoft.com/office/word/2015/wordml/symex" mc:Ignorable="w14 w15 w16se w16cid">
   <w:docDefaults>
     <w:rPrDefault>
       <w:rPr>
@@ -1633,7 +1861,7 @@
     </w:rPrDefault>
     <w:pPrDefault/>
   </w:docDefaults>
-  <w:latentStyles w:defLockedState="0" w:defUIPriority="99" w:defSemiHidden="0" w:defUnhideWhenUsed="0" w:defQFormat="0" w:count="376">
+  <w:latentStyles w:defLockedState="0" w:defUIPriority="99" w:defSemiHidden="0" w:defUnhideWhenUsed="0" w:defQFormat="0" w:count="375">
     <w:lsdException w:name="Normal" w:uiPriority="0" w:qFormat="1"/>
     <w:lsdException w:name="heading 1" w:uiPriority="9" w:qFormat="1"/>
     <w:lsdException w:name="heading 2" w:semiHidden="1" w:uiPriority="9" w:unhideWhenUsed="1" w:qFormat="1"/>
@@ -2009,7 +2237,6 @@
     <w:lsdException w:name="Smart Hyperlink" w:semiHidden="1" w:unhideWhenUsed="1"/>
     <w:lsdException w:name="Hashtag" w:semiHidden="1" w:unhideWhenUsed="1"/>
     <w:lsdException w:name="Unresolved Mention" w:semiHidden="1" w:unhideWhenUsed="1"/>
-    <w:lsdException w:name="Smart Link" w:semiHidden="1" w:unhideWhenUsed="1"/>
   </w:latentStyles>
   <w:style w:type="paragraph" w:default="1" w:styleId="a">
     <w:name w:val="Normal"/>
@@ -2224,6 +2451,30 @@
       <w:bCs/>
       <w:sz w:val="32"/>
       <w:szCs w:val="32"/>
+    </w:rPr>
+  </w:style>
+  <w:style w:type="paragraph" w:customStyle="1" w:styleId="ac">
+    <w:name w:val="二级目录"/>
+    <w:basedOn w:val="aa"/>
+    <w:link w:val="ad"/>
+    <w:qFormat/>
+    <w:rsid w:val="009F2465"/>
+    <w:rPr>
+      <w:sz w:val="28"/>
+      <w:szCs w:val="28"/>
+    </w:rPr>
+  </w:style>
+  <w:style w:type="character" w:customStyle="1" w:styleId="ad">
+    <w:name w:val="二级目录 字符"/>
+    <w:basedOn w:val="ab"/>
+    <w:link w:val="ac"/>
+    <w:rsid w:val="009F2465"/>
+    <w:rPr>
+      <w:rFonts w:asciiTheme="majorHAnsi" w:eastAsiaTheme="majorEastAsia" w:hAnsiTheme="majorHAnsi" w:cstheme="majorBidi"/>
+      <w:b/>
+      <w:bCs/>
+      <w:sz w:val="28"/>
+      <w:szCs w:val="28"/>
     </w:rPr>
   </w:style>
 </w:styles>

</xml_diff>

<commit_message>
updated tuturial.docx: half done
</commit_message>
<xml_diff>
--- a/figForDemo/Tutorials.docx
+++ b/figForDemo/Tutorials.docx
@@ -2885,7 +2885,19 @@
         <w:rPr>
           <w:rFonts w:hint="eastAsia"/>
         </w:rPr>
-        <w:t>对所有从事基础研究心理学和相关研究领域的工作者而言，实验编程是一个绕不开</w:t>
+        <w:t>对所有从事基础心理学</w:t>
+      </w:r>
+      <w:r>
+        <w:rPr>
+          <w:rFonts w:hint="eastAsia"/>
+        </w:rPr>
+        <w:t>研究</w:t>
+      </w:r>
+      <w:r>
+        <w:rPr>
+          <w:rFonts w:hint="eastAsia"/>
+        </w:rPr>
+        <w:t>和相关研究领域的工作者而言，实验编程是一个绕不开</w:t>
       </w:r>
       <w:r>
         <w:rPr>
@@ -2897,13 +2909,37 @@
         <w:rPr>
           <w:rFonts w:hint="eastAsia"/>
         </w:rPr>
-        <w:t>工作，常常需要花费大量的时间和精力来学习和训练</w:t>
-      </w:r>
-      <w:r>
-        <w:rPr>
-          <w:rFonts w:hint="eastAsia"/>
-        </w:rPr>
-        <w:t>，还容易出错。尽管有</w:t>
+        <w:t>工作，常常需要花费大量的时间和精力来</w:t>
+      </w:r>
+      <w:r>
+        <w:rPr>
+          <w:rFonts w:hint="eastAsia"/>
+        </w:rPr>
+        <w:t>进行</w:t>
+      </w:r>
+      <w:r>
+        <w:rPr>
+          <w:rFonts w:hint="eastAsia"/>
+        </w:rPr>
+        <w:t>学习和训练</w:t>
+      </w:r>
+      <w:r>
+        <w:rPr>
+          <w:rFonts w:hint="eastAsia"/>
+        </w:rPr>
+        <w:t>，</w:t>
+      </w:r>
+      <w:r>
+        <w:rPr>
+          <w:rFonts w:hint="eastAsia"/>
+        </w:rPr>
+        <w:t>并且很</w:t>
+      </w:r>
+      <w:r>
+        <w:rPr>
+          <w:rFonts w:hint="eastAsia"/>
+        </w:rPr>
+        <w:t>容易出错。尽管有</w:t>
       </w:r>
       <w:proofErr w:type="spellStart"/>
       <w:r>
@@ -3089,7 +3125,19 @@
         <w:rPr>
           <w:rFonts w:hint="eastAsia"/>
         </w:rPr>
-        <w:t>纯代码的编写方式阻碍了更多的人使用。鉴于这一现状，我们设计一个图形界面的</w:t>
+        <w:t>纯代码的编写方式阻碍了更多的人使用。鉴于这一现状，我们设计</w:t>
+      </w:r>
+      <w:r>
+        <w:rPr>
+          <w:rFonts w:hint="eastAsia"/>
+        </w:rPr>
+        <w:t>了</w:t>
+      </w:r>
+      <w:r>
+        <w:rPr>
+          <w:rFonts w:hint="eastAsia"/>
+        </w:rPr>
+        <w:t>一个图形界面的</w:t>
       </w:r>
       <w:r>
         <w:rPr>
@@ -3136,7 +3184,19 @@
         <w:rPr>
           <w:rFonts w:hint="eastAsia"/>
         </w:rPr>
-        <w:t>用户仅需简单的拖拽就可以在段时间内实现复杂、精准的实验程序的编写。</w:t>
+        <w:t>用户仅需简单的拖拽就可以在</w:t>
+      </w:r>
+      <w:r>
+        <w:rPr>
+          <w:rFonts w:hint="eastAsia"/>
+        </w:rPr>
+        <w:t>短</w:t>
+      </w:r>
+      <w:r>
+        <w:rPr>
+          <w:rFonts w:hint="eastAsia"/>
+        </w:rPr>
+        <w:t>时间内实现复杂、精准的实验程序的编写。</w:t>
       </w:r>
     </w:p>
     <w:p/>
@@ -3183,7 +3243,7 @@
         <w:rPr>
           <w:rFonts w:hint="eastAsia"/>
         </w:rPr>
-        <w:t>基本设置，</w:t>
+        <w:t>基本设置</w:t>
       </w:r>
       <w:r>
         <w:rPr>
@@ -4255,13 +4315,49 @@
         <w:rPr>
           <w:rFonts w:hint="eastAsia"/>
         </w:rPr>
-        <w:t>操作，实验结构和属性，可引用变量，以及辅助信息输出</w:t>
-      </w:r>
-      <w:r>
-        <w:rPr>
-          <w:rFonts w:hint="eastAsia"/>
-        </w:rPr>
-        <w:t>框</w:t>
+        <w:t>操作</w:t>
+      </w:r>
+      <w:r>
+        <w:rPr>
+          <w:rFonts w:hint="eastAsia"/>
+        </w:rPr>
+        <w:t>窗口</w:t>
+      </w:r>
+      <w:r>
+        <w:rPr>
+          <w:rFonts w:hint="eastAsia"/>
+        </w:rPr>
+        <w:t>，实验结构和属性</w:t>
+      </w:r>
+      <w:r>
+        <w:rPr>
+          <w:rFonts w:hint="eastAsia"/>
+        </w:rPr>
+        <w:t>窗口</w:t>
+      </w:r>
+      <w:r>
+        <w:rPr>
+          <w:rFonts w:hint="eastAsia"/>
+        </w:rPr>
+        <w:t>，可引用变量</w:t>
+      </w:r>
+      <w:r>
+        <w:rPr>
+          <w:rFonts w:hint="eastAsia"/>
+        </w:rPr>
+        <w:t>窗口</w:t>
+      </w:r>
+      <w:r>
+        <w:rPr>
+          <w:rFonts w:hint="eastAsia"/>
+        </w:rPr>
+        <w:t>，以及辅助信息输出</w:t>
+      </w:r>
+      <w:r>
+        <w:rPr>
+          <w:rFonts w:hint="eastAsia"/>
+        </w:rPr>
+        <w:t>窗口</w:t>
       </w:r>
       <w:r>
         <w:t>5</w:t>
@@ -4325,16 +4421,7 @@
         <w:rPr>
           <w:rFonts w:hint="eastAsia"/>
         </w:rPr>
-        <w:t>Menu</w:t>
-      </w:r>
-      <w:r>
-        <w:t xml:space="preserve"> </w:t>
-      </w:r>
-      <w:r>
-        <w:rPr>
-          <w:rFonts w:hint="eastAsia"/>
-        </w:rPr>
-        <w:t>bar</w:t>
+        <w:t>菜单栏</w:t>
       </w:r>
     </w:p>
     <w:p>
@@ -4347,7 +4434,10 @@
         <w:ind w:firstLineChars="0"/>
       </w:pPr>
       <w:r>
-        <w:t>Operation window</w:t>
+        <w:rPr>
+          <w:rFonts w:hint="eastAsia"/>
+        </w:rPr>
+        <w:t>操作窗口</w:t>
       </w:r>
     </w:p>
     <w:p>
@@ -4360,7 +4450,10 @@
         <w:ind w:firstLineChars="0"/>
       </w:pPr>
       <w:r>
-        <w:t>Experiment structure and properties window</w:t>
+        <w:rPr>
+          <w:rFonts w:hint="eastAsia"/>
+        </w:rPr>
+        <w:t>实验项目结构和属性窗口</w:t>
       </w:r>
     </w:p>
     <w:p>
@@ -4373,7 +4466,28 @@
         <w:ind w:firstLineChars="0"/>
       </w:pPr>
       <w:r>
-        <w:t>Variable window (could be cited variables will be shown here)</w:t>
+        <w:rPr>
+          <w:rFonts w:hint="eastAsia"/>
+        </w:rPr>
+        <w:t>变量窗口</w:t>
+      </w:r>
+      <w:r>
+        <w:t>(</w:t>
+      </w:r>
+      <w:r>
+        <w:rPr>
+          <w:rFonts w:hint="eastAsia"/>
+        </w:rPr>
+        <w:t>所有</w:t>
+      </w:r>
+      <w:r>
+        <w:rPr>
+          <w:rFonts w:hint="eastAsia"/>
+        </w:rPr>
+        <w:t>当前事件的可引用变量都会呈现在这里</w:t>
+      </w:r>
+      <w:r>
+        <w:t>)</w:t>
       </w:r>
     </w:p>
     <w:p>
@@ -4386,7 +4500,19 @@
         <w:ind w:firstLineChars="0"/>
       </w:pPr>
       <w:r>
-        <w:t>Output window: all output information, such as compiling status information, will appear here.</w:t>
+        <w:rPr>
+          <w:rFonts w:hint="eastAsia"/>
+        </w:rPr>
+        <w:t>结果输入窗口</w:t>
+      </w:r>
+      <w:r>
+        <w:t xml:space="preserve">: </w:t>
+      </w:r>
+      <w:r>
+        <w:rPr>
+          <w:rFonts w:hint="eastAsia"/>
+        </w:rPr>
+        <w:t>所有输出信息，包含编译状态信息，错误提示等。</w:t>
       </w:r>
     </w:p>
     <w:p>
@@ -6154,7 +6280,7 @@
         <w:rPr>
           <w:rFonts w:hint="eastAsia"/>
         </w:rPr>
-        <w:t>详细的</w:t>
+        <w:t>详细</w:t>
       </w:r>
       <w:r>
         <w:rPr>
@@ -7450,10 +7576,10 @@
           <w:noProof/>
         </w:rPr>
         <w:drawing>
-          <wp:inline distT="0" distB="0" distL="0" distR="0" wp14:anchorId="1BC672FF" wp14:editId="31CA5EE5">
+          <wp:inline distT="0" distB="0" distL="0" distR="0" wp14:anchorId="6F769D42" wp14:editId="120340C9">
             <wp:extent cx="6120130" cy="2614930"/>
             <wp:effectExtent l="0" t="0" r="0" b="0"/>
-            <wp:docPr id="30" name="图片 30"/>
+            <wp:docPr id="32" name="图片 32"/>
             <wp:cNvGraphicFramePr>
               <a:graphicFrameLocks xmlns:a="http://schemas.openxmlformats.org/drawingml/2006/main" noChangeAspect="1"/>
             </wp:cNvGraphicFramePr>
@@ -7461,7 +7587,7 @@
               <a:graphicData uri="http://schemas.openxmlformats.org/drawingml/2006/picture">
                 <pic:pic xmlns:pic="http://schemas.openxmlformats.org/drawingml/2006/picture">
                   <pic:nvPicPr>
-                    <pic:cNvPr id="30" name="Procedure.tif"/>
+                    <pic:cNvPr id="32" name="Procedure.tif"/>
                     <pic:cNvPicPr/>
                   </pic:nvPicPr>
                   <pic:blipFill>
@@ -7577,7 +7703,19 @@
         <w:rPr>
           <w:rFonts w:hint="eastAsia"/>
         </w:rPr>
-        <w:t>定义反应设备和刺激呈现设备。由于当前任务只需要用一个键盘作反应，默认已选所以无需设置</w:t>
+        <w:t>定义反应设备和刺激呈现设备。由于当前任务只需要用一个键盘</w:t>
+      </w:r>
+      <w:r>
+        <w:rPr>
+          <w:rFonts w:hint="eastAsia"/>
+        </w:rPr>
+        <w:t>做</w:t>
+      </w:r>
+      <w:r>
+        <w:rPr>
+          <w:rFonts w:hint="eastAsia"/>
+        </w:rPr>
+        <w:t>反应，默认已选所以无需设置</w:t>
       </w:r>
       <w:r>
         <w:rPr>
@@ -7606,8 +7744,6 @@
         <w:pStyle w:val="af1"/>
       </w:pPr>
       <w:bookmarkStart w:id="28" w:name="_Toc47130428"/>
-      <w:bookmarkStart w:id="29" w:name="_GoBack"/>
-      <w:bookmarkEnd w:id="29"/>
       <w:r>
         <w:rPr>
           <w:rStyle w:val="af2"/>
@@ -8374,10 +8510,9 @@
           </wp:inline>
         </w:drawing>
       </w:r>
-      <w:r>
-        <w:t xml:space="preserve"> </w:t>
-      </w:r>
     </w:p>
+    <w:p/>
+    <w:p/>
     <w:p>
       <w:r>
         <w:rPr>
@@ -9375,7 +9510,19 @@
                               <w:rPr>
                                 <w:rFonts w:hint="eastAsia"/>
                               </w:rPr>
-                              <w:t>在弹出的对话框中选折键盘，然后点击下方的</w:t>
+                              <w:t>在弹出的对话框中</w:t>
+                            </w:r>
+                            <w:r>
+                              <w:rPr>
+                                <w:rFonts w:hint="eastAsia"/>
+                              </w:rPr>
+                              <w:t>选择</w:t>
+                            </w:r>
+                            <w:r>
+                              <w:rPr>
+                                <w:rFonts w:hint="eastAsia"/>
+                              </w:rPr>
+                              <w:t>键盘，然后点击下方的</w:t>
                             </w:r>
                             <w:r>
                               <w:rPr>
@@ -9752,7 +9899,19 @@
                         <w:rPr>
                           <w:rFonts w:hint="eastAsia"/>
                         </w:rPr>
-                        <w:t>在弹出的对话框中选折键盘，然后点击下方的</w:t>
+                        <w:t>在弹出的对话框中</w:t>
+                      </w:r>
+                      <w:r>
+                        <w:rPr>
+                          <w:rFonts w:hint="eastAsia"/>
+                        </w:rPr>
+                        <w:t>选择</w:t>
+                      </w:r>
+                      <w:r>
+                        <w:rPr>
+                          <w:rFonts w:hint="eastAsia"/>
+                        </w:rPr>
+                        <w:t>键盘，然后点击下方的</w:t>
                       </w:r>
                       <w:r>
                         <w:rPr>
@@ -10423,35 +10582,44 @@
     <w:p>
       <w:pPr>
         <w:pStyle w:val="af1"/>
-      </w:pPr>
-      <w:bookmarkStart w:id="30" w:name="_Toc47130429"/>
-      <w:r>
-        <w:rPr>
-          <w:rStyle w:val="af2"/>
-          <w:rFonts w:hint="eastAsia"/>
-          <w:b/>
-        </w:rPr>
-        <w:t>S</w:t>
-      </w:r>
-      <w:r>
         <w:rPr>
           <w:rStyle w:val="af2"/>
           <w:b/>
         </w:rPr>
-        <w:t>tep</w:t>
+      </w:pPr>
+      <w:bookmarkStart w:id="29" w:name="_Toc47130429"/>
+    </w:p>
+    <w:p>
+      <w:pPr>
+        <w:pStyle w:val="af1"/>
+      </w:pPr>
+      <w:r>
+        <w:rPr>
+          <w:rStyle w:val="af2"/>
+          <w:rFonts w:hint="eastAsia"/>
+          <w:b/>
+        </w:rPr>
+        <w:t>S</w:t>
       </w:r>
       <w:r>
         <w:rPr>
           <w:rStyle w:val="af2"/>
           <w:b/>
         </w:rPr>
-        <w:t xml:space="preserve"> </w:t>
+        <w:t>tep</w:t>
       </w:r>
       <w:r>
         <w:rPr>
           <w:rStyle w:val="af2"/>
           <w:b/>
         </w:rPr>
+        <w:t xml:space="preserve"> </w:t>
+      </w:r>
+      <w:r>
+        <w:rPr>
+          <w:rStyle w:val="af2"/>
+          <w:b/>
+        </w:rPr>
         <w:t>3</w:t>
       </w:r>
       <w:r>
@@ -10471,7 +10639,7 @@
         </w:rPr>
         <w:t>创建循环事件</w:t>
       </w:r>
-      <w:bookmarkEnd w:id="30"/>
+      <w:bookmarkEnd w:id="29"/>
     </w:p>
     <w:p>
       <w:r>
@@ -12282,7 +12450,7 @@
       <w:pPr>
         <w:pStyle w:val="af1"/>
       </w:pPr>
-      <w:bookmarkStart w:id="31" w:name="_Toc47130430"/>
+      <w:bookmarkStart w:id="30" w:name="_Toc47130430"/>
       <w:r>
         <w:rPr>
           <w:rStyle w:val="af2"/>
@@ -12323,7 +12491,7 @@
         </w:rPr>
         <w:t>时间线</w:t>
       </w:r>
-      <w:bookmarkEnd w:id="31"/>
+      <w:bookmarkEnd w:id="30"/>
     </w:p>
     <w:p>
       <w:pPr>
@@ -16778,7 +16946,7 @@
       <w:pPr>
         <w:pStyle w:val="af1"/>
       </w:pPr>
-      <w:bookmarkStart w:id="32" w:name="_Toc47130431"/>
+      <w:bookmarkStart w:id="31" w:name="_Toc47130431"/>
       <w:r>
         <w:rPr>
           <w:rStyle w:val="af2"/>
@@ -16847,7 +17015,7 @@
         </w:rPr>
         <w:t>事件</w:t>
       </w:r>
-      <w:bookmarkEnd w:id="32"/>
+      <w:bookmarkEnd w:id="31"/>
     </w:p>
     <w:p>
       <w:pPr>
@@ -17838,6 +18006,738 @@
         <mc:AlternateContent>
           <mc:Choice Requires="wps">
             <w:drawing>
+              <wp:anchor distT="0" distB="0" distL="114300" distR="114300" simplePos="0" relativeHeight="251742208" behindDoc="0" locked="0" layoutInCell="1" allowOverlap="1" wp14:anchorId="6226659D" wp14:editId="4CE9DE4E">
+                <wp:simplePos x="0" y="0"/>
+                <wp:positionH relativeFrom="margin">
+                  <wp:align>right</wp:align>
+                </wp:positionH>
+                <wp:positionV relativeFrom="paragraph">
+                  <wp:posOffset>111230</wp:posOffset>
+                </wp:positionV>
+                <wp:extent cx="2447925" cy="4848225"/>
+                <wp:effectExtent l="0" t="0" r="9525" b="9525"/>
+                <wp:wrapNone/>
+                <wp:docPr id="194" name="文本框 2"/>
+                <wp:cNvGraphicFramePr>
+                  <a:graphicFrameLocks xmlns:a="http://schemas.openxmlformats.org/drawingml/2006/main"/>
+                </wp:cNvGraphicFramePr>
+                <a:graphic xmlns:a="http://schemas.openxmlformats.org/drawingml/2006/main">
+                  <a:graphicData uri="http://schemas.microsoft.com/office/word/2010/wordprocessingShape">
+                    <wps:wsp>
+                      <wps:cNvSpPr txBox="1">
+                        <a:spLocks noChangeArrowheads="1"/>
+                      </wps:cNvSpPr>
+                      <wps:spPr bwMode="auto">
+                        <a:xfrm>
+                          <a:off x="0" y="0"/>
+                          <a:ext cx="2447925" cy="4848225"/>
+                        </a:xfrm>
+                        <a:prstGeom prst="rect">
+                          <a:avLst/>
+                        </a:prstGeom>
+                        <a:solidFill>
+                          <a:srgbClr val="FFFFFF"/>
+                        </a:solidFill>
+                        <a:ln w="9525">
+                          <a:noFill/>
+                          <a:miter lim="800000"/>
+                          <a:headEnd/>
+                          <a:tailEnd/>
+                        </a:ln>
+                      </wps:spPr>
+                      <wps:txbx>
+                        <w:txbxContent>
+                          <w:p>
+                            <w:pPr>
+                              <w:pStyle w:val="a3"/>
+                              <w:numPr>
+                                <w:ilvl w:val="0"/>
+                                <w:numId w:val="7"/>
+                              </w:numPr>
+                              <w:ind w:left="0" w:firstLineChars="0" w:firstLine="0"/>
+                            </w:pPr>
+                            <w:r>
+                              <w:rPr>
+                                <w:rFonts w:hint="eastAsia"/>
+                              </w:rPr>
+                              <w:t>双击窗口左上方的属性按钮</w:t>
+                            </w:r>
+                            <w:r>
+                              <w:rPr>
+                                <w:rFonts w:hint="eastAsia"/>
+                              </w:rPr>
+                              <w:t>打</w:t>
+                            </w:r>
+                            <w:r>
+                              <w:rPr>
+                                <w:rFonts w:hint="eastAsia"/>
+                              </w:rPr>
+                              <w:t>开属性设置窗口。</w:t>
+                            </w:r>
+                          </w:p>
+                          <w:p>
+                            <w:pPr>
+                              <w:pStyle w:val="a3"/>
+                              <w:ind w:firstLineChars="0" w:firstLine="0"/>
+                            </w:pPr>
+                          </w:p>
+                          <w:p>
+                            <w:pPr>
+                              <w:pStyle w:val="a3"/>
+                              <w:numPr>
+                                <w:ilvl w:val="0"/>
+                                <w:numId w:val="7"/>
+                              </w:numPr>
+                              <w:ind w:left="0" w:firstLineChars="0" w:firstLine="0"/>
+                            </w:pPr>
+                            <w:r>
+                              <w:rPr>
+                                <w:rFonts w:hint="eastAsia"/>
+                              </w:rPr>
+                              <w:t>在上方</w:t>
+                            </w:r>
+                            <w:r>
+                              <w:t>Text</w:t>
+                            </w:r>
+                            <w:r>
+                              <w:rPr>
+                                <w:rFonts w:hint="eastAsia"/>
+                              </w:rPr>
+                              <w:t>编辑框中将文字内容修改为“</w:t>
+                            </w:r>
+                            <w:r>
+                              <w:rPr>
+                                <w:rFonts w:hint="eastAsia"/>
+                              </w:rPr>
+                              <w:t>+</w:t>
+                            </w:r>
+                            <w:r>
+                              <w:rPr>
+                                <w:rFonts w:hint="eastAsia"/>
+                              </w:rPr>
+                              <w:t>”（亦可在未打开属性设置窗口前直接在文本内容处编辑）。</w:t>
+                            </w:r>
+                          </w:p>
+                          <w:p>
+                            <w:pPr>
+                              <w:pStyle w:val="a3"/>
+                              <w:ind w:left="420" w:firstLineChars="0" w:firstLine="0"/>
+                            </w:pPr>
+                          </w:p>
+                          <w:p>
+                            <w:pPr>
+                              <w:pStyle w:val="a3"/>
+                              <w:numPr>
+                                <w:ilvl w:val="0"/>
+                                <w:numId w:val="7"/>
+                              </w:numPr>
+                              <w:ind w:left="0" w:firstLineChars="0" w:firstLine="0"/>
+                            </w:pPr>
+                            <w:r>
+                              <w:rPr>
+                                <w:rFonts w:hint="eastAsia"/>
+                              </w:rPr>
+                              <w:t>在</w:t>
+                            </w:r>
+                            <w:r>
+                              <w:rPr>
+                                <w:rFonts w:hint="eastAsia"/>
+                              </w:rPr>
+                              <w:t>F</w:t>
+                            </w:r>
+                            <w:r>
+                              <w:t>ont Family</w:t>
+                            </w:r>
+                            <w:r>
+                              <w:rPr>
+                                <w:rFonts w:hint="eastAsia"/>
+                              </w:rPr>
+                              <w:t>下拉菜单中选中</w:t>
+                            </w:r>
+                            <w:r>
+                              <w:rPr>
+                                <w:rFonts w:hint="eastAsia"/>
+                              </w:rPr>
+                              <w:t xml:space="preserve"> </w:t>
+                            </w:r>
+                            <w:r>
+                              <w:t>Times New Roman</w:t>
+                            </w:r>
+                            <w:r>
+                              <w:rPr>
+                                <w:rFonts w:hint="eastAsia"/>
+                              </w:rPr>
+                              <w:t>将文字字体设置为</w:t>
+                            </w:r>
+                            <w:r>
+                              <w:rPr>
+                                <w:rFonts w:hint="eastAsia"/>
+                              </w:rPr>
+                              <w:t>T</w:t>
+                            </w:r>
+                            <w:r>
+                              <w:t>imes New Roman</w:t>
+                            </w:r>
+                            <w:r>
+                              <w:rPr>
+                                <w:rFonts w:hint="eastAsia"/>
+                              </w:rPr>
+                              <w:t>。注意：目前</w:t>
+                            </w:r>
+                            <w:proofErr w:type="spellStart"/>
+                            <w:r>
+                              <w:rPr>
+                                <w:rFonts w:hint="eastAsia"/>
+                              </w:rPr>
+                              <w:t>P</w:t>
+                            </w:r>
+                            <w:r>
+                              <w:t>syBuilder</w:t>
+                            </w:r>
+                            <w:proofErr w:type="spellEnd"/>
+                            <w:r>
+                              <w:rPr>
+                                <w:rFonts w:hint="eastAsia"/>
+                              </w:rPr>
+                              <w:t>的字体同</w:t>
+                            </w:r>
+                            <w:proofErr w:type="spellStart"/>
+                            <w:r>
+                              <w:rPr>
+                                <w:rFonts w:hint="eastAsia"/>
+                              </w:rPr>
+                              <w:t>P</w:t>
+                            </w:r>
+                            <w:r>
+                              <w:t>sychtoolbox</w:t>
+                            </w:r>
+                            <w:proofErr w:type="spellEnd"/>
+                            <w:r>
+                              <w:rPr>
+                                <w:rFonts w:hint="eastAsia"/>
+                              </w:rPr>
+                              <w:t>的字体不完全匹配，需要确认</w:t>
+                            </w:r>
+                            <w:proofErr w:type="spellStart"/>
+                            <w:r>
+                              <w:rPr>
+                                <w:rFonts w:hint="eastAsia"/>
+                              </w:rPr>
+                              <w:t>P</w:t>
+                            </w:r>
+                            <w:r>
+                              <w:t>ychtoolbox</w:t>
+                            </w:r>
+                            <w:proofErr w:type="spellEnd"/>
+                            <w:r>
+                              <w:rPr>
+                                <w:rFonts w:hint="eastAsia"/>
+                              </w:rPr>
+                              <w:t>是否支持该字体（预计将在下一个较大版本的更新中解决该问题）</w:t>
+                            </w:r>
+                            <w:r>
+                              <w:rPr>
+                                <w:rFonts w:hint="eastAsia"/>
+                              </w:rPr>
+                              <w:t>。</w:t>
+                            </w:r>
+                          </w:p>
+                          <w:p>
+                            <w:pPr>
+                              <w:pStyle w:val="a3"/>
+                            </w:pPr>
+                          </w:p>
+                          <w:p>
+                            <w:pPr>
+                              <w:pStyle w:val="a3"/>
+                              <w:numPr>
+                                <w:ilvl w:val="0"/>
+                                <w:numId w:val="7"/>
+                              </w:numPr>
+                              <w:ind w:left="0" w:firstLineChars="0" w:firstLine="0"/>
+                            </w:pPr>
+                            <w:r>
+                              <w:rPr>
+                                <w:rFonts w:hint="eastAsia"/>
+                              </w:rPr>
+                              <w:t>在</w:t>
+                            </w:r>
+                            <w:r>
+                              <w:rPr>
+                                <w:rFonts w:hint="eastAsia"/>
+                              </w:rPr>
+                              <w:t>F</w:t>
+                            </w:r>
+                            <w:r>
+                              <w:t>ont Size</w:t>
+                            </w:r>
+                            <w:r>
+                              <w:rPr>
+                                <w:rFonts w:hint="eastAsia"/>
+                              </w:rPr>
+                              <w:t>下拉菜单中输入</w:t>
+                            </w:r>
+                            <w:r>
+                              <w:rPr>
+                                <w:rFonts w:hint="eastAsia"/>
+                              </w:rPr>
+                              <w:t>2</w:t>
+                            </w:r>
+                            <w:r>
+                              <w:t>2</w:t>
+                            </w:r>
+                            <w:r>
+                              <w:rPr>
+                                <w:rFonts w:hint="eastAsia"/>
+                              </w:rPr>
+                              <w:t>，将字体大小设置为</w:t>
+                            </w:r>
+                            <w:r>
+                              <w:t>22</w:t>
+                            </w:r>
+                            <w:r>
+                              <w:rPr>
+                                <w:rFonts w:hint="eastAsia"/>
+                              </w:rPr>
+                              <w:t>号字。</w:t>
+                            </w:r>
+                          </w:p>
+                          <w:p>
+                            <w:pPr>
+                              <w:pStyle w:val="a3"/>
+                            </w:pPr>
+                          </w:p>
+                          <w:p>
+                            <w:pPr>
+                              <w:pStyle w:val="a3"/>
+                              <w:numPr>
+                                <w:ilvl w:val="0"/>
+                                <w:numId w:val="7"/>
+                              </w:numPr>
+                              <w:ind w:left="0" w:firstLineChars="0" w:firstLine="0"/>
+                            </w:pPr>
+                            <w:r>
+                              <w:rPr>
+                                <w:rFonts w:hint="eastAsia"/>
+                              </w:rPr>
+                              <w:t>然后点击下方的</w:t>
+                            </w:r>
+                            <w:r>
+                              <w:rPr>
+                                <w:rFonts w:hint="eastAsia"/>
+                              </w:rPr>
+                              <w:t>A</w:t>
+                            </w:r>
+                            <w:r>
+                              <w:t>pply</w:t>
+                            </w:r>
+                            <w:r>
+                              <w:rPr>
+                                <w:rFonts w:hint="eastAsia"/>
+                              </w:rPr>
+                              <w:t>按钮应用当前设置</w:t>
+                            </w:r>
+                          </w:p>
+                          <w:p>
+                            <w:pPr>
+                              <w:pStyle w:val="a3"/>
+                            </w:pPr>
+                          </w:p>
+                          <w:p>
+                            <w:pPr>
+                              <w:pStyle w:val="a3"/>
+                              <w:numPr>
+                                <w:ilvl w:val="0"/>
+                                <w:numId w:val="7"/>
+                              </w:numPr>
+                              <w:ind w:left="0" w:firstLineChars="0" w:firstLine="0"/>
+                            </w:pPr>
+                            <w:r>
+                              <w:rPr>
+                                <w:rFonts w:hint="eastAsia"/>
+                              </w:rPr>
+                              <w:t>接着，点击</w:t>
+                            </w:r>
+                            <w:r>
+                              <w:rPr>
+                                <w:rFonts w:hint="eastAsia"/>
+                              </w:rPr>
+                              <w:t>D</w:t>
+                            </w:r>
+                            <w:r>
+                              <w:t>uration</w:t>
+                            </w:r>
+                            <w:r>
+                              <w:rPr>
+                                <w:rFonts w:hint="eastAsia"/>
+                              </w:rPr>
+                              <w:t>选框切换到时长和反应设置界面。</w:t>
+                            </w:r>
+                          </w:p>
+                        </w:txbxContent>
+                      </wps:txbx>
+                      <wps:bodyPr rot="0" vert="horz" wrap="square" lIns="91440" tIns="45720" rIns="91440" bIns="45720" anchor="t" anchorCtr="0">
+                        <a:noAutofit/>
+                      </wps:bodyPr>
+                    </wps:wsp>
+                  </a:graphicData>
+                </a:graphic>
+                <wp14:sizeRelH relativeFrom="margin">
+                  <wp14:pctWidth>0</wp14:pctWidth>
+                </wp14:sizeRelH>
+                <wp14:sizeRelV relativeFrom="margin">
+                  <wp14:pctHeight>0</wp14:pctHeight>
+                </wp14:sizeRelV>
+              </wp:anchor>
+            </w:drawing>
+          </mc:Choice>
+          <mc:Fallback>
+            <w:pict>
+              <v:shape w14:anchorId="6226659D" id="_x0000_s1079" type="#_x0000_t202" style="position:absolute;margin-left:141.55pt;margin-top:8.75pt;width:192.75pt;height:381.75pt;z-index:251742208;visibility:visible;mso-wrap-style:square;mso-width-percent:0;mso-height-percent:0;mso-wrap-distance-left:9pt;mso-wrap-distance-top:0;mso-wrap-distance-right:9pt;mso-wrap-distance-bottom:0;mso-position-horizontal:right;mso-position-horizontal-relative:margin;mso-position-vertical:absolute;mso-position-vertical-relative:text;mso-width-percent:0;mso-height-percent:0;mso-width-relative:margin;mso-height-relative:margin;v-text-anchor:top" o:gfxdata="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" stroked="f">
+                <v:textbox>
+                  <w:txbxContent>
+                    <w:p>
+                      <w:pPr>
+                        <w:pStyle w:val="a3"/>
+                        <w:numPr>
+                          <w:ilvl w:val="0"/>
+                          <w:numId w:val="7"/>
+                        </w:numPr>
+                        <w:ind w:left="0" w:firstLineChars="0" w:firstLine="0"/>
+                      </w:pPr>
+                      <w:r>
+                        <w:rPr>
+                          <w:rFonts w:hint="eastAsia"/>
+                        </w:rPr>
+                        <w:t>双击窗口左上方的属性按钮</w:t>
+                      </w:r>
+                      <w:r>
+                        <w:rPr>
+                          <w:rFonts w:hint="eastAsia"/>
+                        </w:rPr>
+                        <w:t>打</w:t>
+                      </w:r>
+                      <w:r>
+                        <w:rPr>
+                          <w:rFonts w:hint="eastAsia"/>
+                        </w:rPr>
+                        <w:t>开属性设置窗口。</w:t>
+                      </w:r>
+                    </w:p>
+                    <w:p>
+                      <w:pPr>
+                        <w:pStyle w:val="a3"/>
+                        <w:ind w:firstLineChars="0" w:firstLine="0"/>
+                      </w:pPr>
+                    </w:p>
+                    <w:p>
+                      <w:pPr>
+                        <w:pStyle w:val="a3"/>
+                        <w:numPr>
+                          <w:ilvl w:val="0"/>
+                          <w:numId w:val="7"/>
+                        </w:numPr>
+                        <w:ind w:left="0" w:firstLineChars="0" w:firstLine="0"/>
+                      </w:pPr>
+                      <w:r>
+                        <w:rPr>
+                          <w:rFonts w:hint="eastAsia"/>
+                        </w:rPr>
+                        <w:t>在上方</w:t>
+                      </w:r>
+                      <w:r>
+                        <w:t>Text</w:t>
+                      </w:r>
+                      <w:r>
+                        <w:rPr>
+                          <w:rFonts w:hint="eastAsia"/>
+                        </w:rPr>
+                        <w:t>编辑框中将文字内容修改为“</w:t>
+                      </w:r>
+                      <w:r>
+                        <w:rPr>
+                          <w:rFonts w:hint="eastAsia"/>
+                        </w:rPr>
+                        <w:t>+</w:t>
+                      </w:r>
+                      <w:r>
+                        <w:rPr>
+                          <w:rFonts w:hint="eastAsia"/>
+                        </w:rPr>
+                        <w:t>”（亦可在未打开属性设置窗口前直接在文本内容处编辑）。</w:t>
+                      </w:r>
+                    </w:p>
+                    <w:p>
+                      <w:pPr>
+                        <w:pStyle w:val="a3"/>
+                        <w:ind w:left="420" w:firstLineChars="0" w:firstLine="0"/>
+                      </w:pPr>
+                    </w:p>
+                    <w:p>
+                      <w:pPr>
+                        <w:pStyle w:val="a3"/>
+                        <w:numPr>
+                          <w:ilvl w:val="0"/>
+                          <w:numId w:val="7"/>
+                        </w:numPr>
+                        <w:ind w:left="0" w:firstLineChars="0" w:firstLine="0"/>
+                      </w:pPr>
+                      <w:r>
+                        <w:rPr>
+                          <w:rFonts w:hint="eastAsia"/>
+                        </w:rPr>
+                        <w:t>在</w:t>
+                      </w:r>
+                      <w:r>
+                        <w:rPr>
+                          <w:rFonts w:hint="eastAsia"/>
+                        </w:rPr>
+                        <w:t>F</w:t>
+                      </w:r>
+                      <w:r>
+                        <w:t>ont Family</w:t>
+                      </w:r>
+                      <w:r>
+                        <w:rPr>
+                          <w:rFonts w:hint="eastAsia"/>
+                        </w:rPr>
+                        <w:t>下拉菜单中选中</w:t>
+                      </w:r>
+                      <w:r>
+                        <w:rPr>
+                          <w:rFonts w:hint="eastAsia"/>
+                        </w:rPr>
+                        <w:t xml:space="preserve"> </w:t>
+                      </w:r>
+                      <w:r>
+                        <w:t>Times New Roman</w:t>
+                      </w:r>
+                      <w:r>
+                        <w:rPr>
+                          <w:rFonts w:hint="eastAsia"/>
+                        </w:rPr>
+                        <w:t>将文字字体设置为</w:t>
+                      </w:r>
+                      <w:r>
+                        <w:rPr>
+                          <w:rFonts w:hint="eastAsia"/>
+                        </w:rPr>
+                        <w:t>T</w:t>
+                      </w:r>
+                      <w:r>
+                        <w:t>imes New Roman</w:t>
+                      </w:r>
+                      <w:r>
+                        <w:rPr>
+                          <w:rFonts w:hint="eastAsia"/>
+                        </w:rPr>
+                        <w:t>。注意：目前</w:t>
+                      </w:r>
+                      <w:proofErr w:type="spellStart"/>
+                      <w:r>
+                        <w:rPr>
+                          <w:rFonts w:hint="eastAsia"/>
+                        </w:rPr>
+                        <w:t>P</w:t>
+                      </w:r>
+                      <w:r>
+                        <w:t>syBuilder</w:t>
+                      </w:r>
+                      <w:proofErr w:type="spellEnd"/>
+                      <w:r>
+                        <w:rPr>
+                          <w:rFonts w:hint="eastAsia"/>
+                        </w:rPr>
+                        <w:t>的字体同</w:t>
+                      </w:r>
+                      <w:proofErr w:type="spellStart"/>
+                      <w:r>
+                        <w:rPr>
+                          <w:rFonts w:hint="eastAsia"/>
+                        </w:rPr>
+                        <w:t>P</w:t>
+                      </w:r>
+                      <w:r>
+                        <w:t>sychtoolbox</w:t>
+                      </w:r>
+                      <w:proofErr w:type="spellEnd"/>
+                      <w:r>
+                        <w:rPr>
+                          <w:rFonts w:hint="eastAsia"/>
+                        </w:rPr>
+                        <w:t>的字体不完全匹配，需要确认</w:t>
+                      </w:r>
+                      <w:proofErr w:type="spellStart"/>
+                      <w:r>
+                        <w:rPr>
+                          <w:rFonts w:hint="eastAsia"/>
+                        </w:rPr>
+                        <w:t>P</w:t>
+                      </w:r>
+                      <w:r>
+                        <w:t>ychtoolbox</w:t>
+                      </w:r>
+                      <w:proofErr w:type="spellEnd"/>
+                      <w:r>
+                        <w:rPr>
+                          <w:rFonts w:hint="eastAsia"/>
+                        </w:rPr>
+                        <w:t>是否支持该字体（预计将在下一个较大版本的更新中解决该问题）</w:t>
+                      </w:r>
+                      <w:r>
+                        <w:rPr>
+                          <w:rFonts w:hint="eastAsia"/>
+                        </w:rPr>
+                        <w:t>。</w:t>
+                      </w:r>
+                    </w:p>
+                    <w:p>
+                      <w:pPr>
+                        <w:pStyle w:val="a3"/>
+                      </w:pPr>
+                    </w:p>
+                    <w:p>
+                      <w:pPr>
+                        <w:pStyle w:val="a3"/>
+                        <w:numPr>
+                          <w:ilvl w:val="0"/>
+                          <w:numId w:val="7"/>
+                        </w:numPr>
+                        <w:ind w:left="0" w:firstLineChars="0" w:firstLine="0"/>
+                      </w:pPr>
+                      <w:r>
+                        <w:rPr>
+                          <w:rFonts w:hint="eastAsia"/>
+                        </w:rPr>
+                        <w:t>在</w:t>
+                      </w:r>
+                      <w:r>
+                        <w:rPr>
+                          <w:rFonts w:hint="eastAsia"/>
+                        </w:rPr>
+                        <w:t>F</w:t>
+                      </w:r>
+                      <w:r>
+                        <w:t>ont Size</w:t>
+                      </w:r>
+                      <w:r>
+                        <w:rPr>
+                          <w:rFonts w:hint="eastAsia"/>
+                        </w:rPr>
+                        <w:t>下拉菜单中输入</w:t>
+                      </w:r>
+                      <w:r>
+                        <w:rPr>
+                          <w:rFonts w:hint="eastAsia"/>
+                        </w:rPr>
+                        <w:t>2</w:t>
+                      </w:r>
+                      <w:r>
+                        <w:t>2</w:t>
+                      </w:r>
+                      <w:r>
+                        <w:rPr>
+                          <w:rFonts w:hint="eastAsia"/>
+                        </w:rPr>
+                        <w:t>，将字体大小设置为</w:t>
+                      </w:r>
+                      <w:r>
+                        <w:t>22</w:t>
+                      </w:r>
+                      <w:r>
+                        <w:rPr>
+                          <w:rFonts w:hint="eastAsia"/>
+                        </w:rPr>
+                        <w:t>号字。</w:t>
+                      </w:r>
+                    </w:p>
+                    <w:p>
+                      <w:pPr>
+                        <w:pStyle w:val="a3"/>
+                      </w:pPr>
+                    </w:p>
+                    <w:p>
+                      <w:pPr>
+                        <w:pStyle w:val="a3"/>
+                        <w:numPr>
+                          <w:ilvl w:val="0"/>
+                          <w:numId w:val="7"/>
+                        </w:numPr>
+                        <w:ind w:left="0" w:firstLineChars="0" w:firstLine="0"/>
+                      </w:pPr>
+                      <w:r>
+                        <w:rPr>
+                          <w:rFonts w:hint="eastAsia"/>
+                        </w:rPr>
+                        <w:t>然后点击下方的</w:t>
+                      </w:r>
+                      <w:r>
+                        <w:rPr>
+                          <w:rFonts w:hint="eastAsia"/>
+                        </w:rPr>
+                        <w:t>A</w:t>
+                      </w:r>
+                      <w:r>
+                        <w:t>pply</w:t>
+                      </w:r>
+                      <w:r>
+                        <w:rPr>
+                          <w:rFonts w:hint="eastAsia"/>
+                        </w:rPr>
+                        <w:t>按钮应用当前设置</w:t>
+                      </w:r>
+                    </w:p>
+                    <w:p>
+                      <w:pPr>
+                        <w:pStyle w:val="a3"/>
+                      </w:pPr>
+                    </w:p>
+                    <w:p>
+                      <w:pPr>
+                        <w:pStyle w:val="a3"/>
+                        <w:numPr>
+                          <w:ilvl w:val="0"/>
+                          <w:numId w:val="7"/>
+                        </w:numPr>
+                        <w:ind w:left="0" w:firstLineChars="0" w:firstLine="0"/>
+                      </w:pPr>
+                      <w:r>
+                        <w:rPr>
+                          <w:rFonts w:hint="eastAsia"/>
+                        </w:rPr>
+                        <w:t>接着，点击</w:t>
+                      </w:r>
+                      <w:r>
+                        <w:rPr>
+                          <w:rFonts w:hint="eastAsia"/>
+                        </w:rPr>
+                        <w:t>D</w:t>
+                      </w:r>
+                      <w:r>
+                        <w:t>uration</w:t>
+                      </w:r>
+                      <w:r>
+                        <w:rPr>
+                          <w:rFonts w:hint="eastAsia"/>
+                        </w:rPr>
+                        <w:t>选框切换到时长和反应设置界面。</w:t>
+                      </w:r>
+                    </w:p>
+                  </w:txbxContent>
+                </v:textbox>
+                <w10:wrap anchorx="margin"/>
+              </v:shape>
+            </w:pict>
+          </mc:Fallback>
+        </mc:AlternateContent>
+      </w:r>
+      <w:r>
+        <w:rPr>
+          <w:noProof/>
+        </w:rPr>
+        <mc:AlternateContent>
+          <mc:Choice Requires="wps">
+            <w:drawing>
               <wp:anchor distT="0" distB="0" distL="114300" distR="114300" simplePos="0" relativeHeight="251752448" behindDoc="0" locked="0" layoutInCell="1" allowOverlap="1" wp14:anchorId="75E41E57" wp14:editId="37D88D53">
                 <wp:simplePos x="0" y="0"/>
                 <wp:positionH relativeFrom="margin">
@@ -17907,7 +18807,7 @@
           </mc:Choice>
           <mc:Fallback>
             <w:pict>
-              <v:shape w14:anchorId="75E41E57" id="文本框 215" o:spid="_x0000_s1079" type="#_x0000_t202" style="position:absolute;margin-left:194.45pt;margin-top:339.8pt;width:28.8pt;height:20.65pt;z-index:251752448;visibility:visible;mso-wrap-style:square;mso-width-percent:0;mso-height-percent:0;mso-wrap-distance-left:9pt;mso-wrap-distance-top:0;mso-wrap-distance-right:9pt;mso-wrap-distance-bottom:0;mso-position-horizontal:absolute;mso-position-horizontal-relative:margin;mso-position-vertical:absolute;mso-position-vertical-relative:text;mso-width-percent:0;mso-height-percent:0;mso-width-relative:margin;mso-height-relative:margin;v-text-anchor:top" o:gfxdata="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" filled="f" stroked="f" strokeweight=".5pt">
+              <v:shape w14:anchorId="75E41E57" id="文本框 215" o:spid="_x0000_s1080" type="#_x0000_t202" style="position:absolute;margin-left:194.45pt;margin-top:339.8pt;width:28.8pt;height:20.65pt;z-index:251752448;visibility:visible;mso-wrap-style:square;mso-width-percent:0;mso-height-percent:0;mso-wrap-distance-left:9pt;mso-wrap-distance-top:0;mso-wrap-distance-right:9pt;mso-wrap-distance-bottom:0;mso-position-horizontal:absolute;mso-position-horizontal-relative:margin;mso-position-vertical:absolute;mso-position-vertical-relative:text;mso-width-percent:0;mso-height-percent:0;mso-width-relative:margin;mso-height-relative:margin;v-text-anchor:top" o:gfxdata="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" filled="f" stroked="f" strokeweight=".5pt">
                 <v:textbox>
                   <w:txbxContent>
                     <w:p>
@@ -18009,7 +18909,7 @@
           </mc:Choice>
           <mc:Fallback>
             <w:pict>
-              <v:shape w14:anchorId="0E801C49" id="文本框 214" o:spid="_x0000_s1080" type="#_x0000_t202" style="position:absolute;margin-left:132.6pt;margin-top:302.05pt;width:28.8pt;height:20.65pt;z-index:251750400;visibility:visible;mso-wrap-style:square;mso-width-percent:0;mso-height-percent:0;mso-wrap-distance-left:9pt;mso-wrap-distance-top:0;mso-wrap-distance-right:9pt;mso-wrap-distance-bottom:0;mso-position-horizontal:absolute;mso-position-horizontal-relative:margin;mso-position-vertical:absolute;mso-position-vertical-relative:text;mso-width-percent:0;mso-height-percent:0;mso-width-relative:margin;mso-height-relative:margin;v-text-anchor:top" o:gfxdata="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" filled="f" stroked="f" strokeweight=".5pt">
+              <v:shape w14:anchorId="0E801C49" id="文本框 214" o:spid="_x0000_s1081" type="#_x0000_t202" style="position:absolute;margin-left:132.6pt;margin-top:302.05pt;width:28.8pt;height:20.65pt;z-index:251750400;visibility:visible;mso-wrap-style:square;mso-width-percent:0;mso-height-percent:0;mso-wrap-distance-left:9pt;mso-wrap-distance-top:0;mso-wrap-distance-right:9pt;mso-wrap-distance-bottom:0;mso-position-horizontal:absolute;mso-position-horizontal-relative:margin;mso-position-vertical:absolute;mso-position-vertical-relative:text;mso-width-percent:0;mso-height-percent:0;mso-width-relative:margin;mso-height-relative:margin;v-text-anchor:top" o:gfxdata="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" filled="f" stroked="f" strokeweight=".5pt">
                 <v:textbox>
                   <w:txbxContent>
                     <w:p>
@@ -18111,7 +19011,7 @@
           </mc:Choice>
           <mc:Fallback>
             <w:pict>
-              <v:shape w14:anchorId="6DC57654" id="文本框 213" o:spid="_x0000_s1081" type="#_x0000_t202" style="position:absolute;margin-left:234.45pt;margin-top:277.2pt;width:28.8pt;height:20.65pt;z-index:251748352;visibility:visible;mso-wrap-style:square;mso-width-percent:0;mso-height-percent:0;mso-wrap-distance-left:9pt;mso-wrap-distance-top:0;mso-wrap-distance-right:9pt;mso-wrap-distance-bottom:0;mso-position-horizontal:absolute;mso-position-horizontal-relative:margin;mso-position-vertical:absolute;mso-position-vertical-relative:text;mso-width-percent:0;mso-height-percent:0;mso-width-relative:margin;mso-height-relative:margin;v-text-anchor:top" o:gfxdata="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" filled="f" stroked="f" strokeweight=".5pt">
+              <v:shape w14:anchorId="6DC57654" id="文本框 213" o:spid="_x0000_s1082" type="#_x0000_t202" style="position:absolute;margin-left:234.45pt;margin-top:277.2pt;width:28.8pt;height:20.65pt;z-index:251748352;visibility:visible;mso-wrap-style:square;mso-width-percent:0;mso-height-percent:0;mso-wrap-distance-left:9pt;mso-wrap-distance-top:0;mso-wrap-distance-right:9pt;mso-wrap-distance-bottom:0;mso-position-horizontal:absolute;mso-position-horizontal-relative:margin;mso-position-vertical:absolute;mso-position-vertical-relative:text;mso-width-percent:0;mso-height-percent:0;mso-width-relative:margin;mso-height-relative:margin;v-text-anchor:top" o:gfxdata="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" filled="f" stroked="f" strokeweight=".5pt">
                 <v:textbox>
                   <w:txbxContent>
                     <w:p>
@@ -18213,7 +19113,7 @@
           </mc:Choice>
           <mc:Fallback>
             <w:pict>
-              <v:shape w14:anchorId="575E1C76" id="文本框 212" o:spid="_x0000_s1082" type="#_x0000_t202" style="position:absolute;margin-left:168.55pt;margin-top:66.5pt;width:28.8pt;height:22.25pt;z-index:251746304;visibility:visible;mso-wrap-style:square;mso-width-percent:0;mso-height-percent:0;mso-wrap-distance-left:9pt;mso-wrap-distance-top:0;mso-wrap-distance-right:9pt;mso-wrap-distance-bottom:0;mso-position-horizontal:absolute;mso-position-horizontal-relative:margin;mso-position-vertical:absolute;mso-position-vertical-relative:text;mso-width-percent:0;mso-height-percent:0;mso-width-relative:margin;mso-height-relative:margin;v-text-anchor:top" o:gfxdata="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" filled="f" stroked="f" strokeweight=".5pt">
+              <v:shape w14:anchorId="575E1C76" id="文本框 212" o:spid="_x0000_s1083" type="#_x0000_t202" style="position:absolute;margin-left:168.55pt;margin-top:66.5pt;width:28.8pt;height:22.25pt;z-index:251746304;visibility:visible;mso-wrap-style:square;mso-width-percent:0;mso-height-percent:0;mso-wrap-distance-left:9pt;mso-wrap-distance-top:0;mso-wrap-distance-right:9pt;mso-wrap-distance-bottom:0;mso-position-horizontal:absolute;mso-position-horizontal-relative:margin;mso-position-vertical:absolute;mso-position-vertical-relative:text;mso-width-percent:0;mso-height-percent:0;mso-width-relative:margin;mso-height-relative:margin;v-text-anchor:top" o:gfxdata="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" filled="f" stroked="f" strokeweight=".5pt">
                 <v:textbox>
                   <w:txbxContent>
                     <w:p>
@@ -18315,7 +19215,7 @@
           </mc:Choice>
           <mc:Fallback>
             <w:pict>
-              <v:shape w14:anchorId="72C3631C" id="文本框 220" o:spid="_x0000_s1083" type="#_x0000_t202" style="position:absolute;margin-left:98.05pt;margin-top:38.75pt;width:28.8pt;height:20.65pt;z-index:251755520;visibility:visible;mso-wrap-style:square;mso-width-percent:0;mso-height-percent:0;mso-wrap-distance-left:9pt;mso-wrap-distance-top:0;mso-wrap-distance-right:9pt;mso-wrap-distance-bottom:0;mso-position-horizontal:absolute;mso-position-horizontal-relative:margin;mso-position-vertical:absolute;mso-position-vertical-relative:text;mso-width-percent:0;mso-height-percent:0;mso-width-relative:margin;mso-height-relative:margin;v-text-anchor:top" o:gfxdata="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" filled="f" stroked="f" strokeweight=".5pt">
+              <v:shape w14:anchorId="72C3631C" id="文本框 220" o:spid="_x0000_s1084" type="#_x0000_t202" style="position:absolute;margin-left:98.05pt;margin-top:38.75pt;width:28.8pt;height:20.65pt;z-index:251755520;visibility:visible;mso-wrap-style:square;mso-width-percent:0;mso-height-percent:0;mso-wrap-distance-left:9pt;mso-wrap-distance-top:0;mso-wrap-distance-right:9pt;mso-wrap-distance-bottom:0;mso-position-horizontal:absolute;mso-position-horizontal-relative:margin;mso-position-vertical:absolute;mso-position-vertical-relative:text;mso-width-percent:0;mso-height-percent:0;mso-width-relative:margin;mso-height-relative:margin;v-text-anchor:top" o:gfxdata="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" filled="f" stroked="f" strokeweight=".5pt">
                 <v:textbox>
                   <w:txbxContent>
                     <w:p>
@@ -18348,7 +19248,7 @@
         <mc:AlternateContent>
           <mc:Choice Requires="wps">
             <w:drawing>
-              <wp:anchor distT="0" distB="0" distL="114300" distR="114300" simplePos="0" relativeHeight="251744256" behindDoc="0" locked="0" layoutInCell="1" allowOverlap="1" wp14:anchorId="3E0179E5" wp14:editId="06E284A5">
+              <wp:anchor distT="0" distB="0" distL="114300" distR="114300" simplePos="0" relativeHeight="251744256" behindDoc="0" locked="0" layoutInCell="1" allowOverlap="1" wp14:anchorId="3E0179E5" wp14:editId="276DE3D7">
                 <wp:simplePos x="0" y="0"/>
                 <wp:positionH relativeFrom="margin">
                   <wp:posOffset>535940</wp:posOffset>
@@ -18417,7 +19317,7 @@
           </mc:Choice>
           <mc:Fallback>
             <w:pict>
-              <v:shape w14:anchorId="3E0179E5" id="文本框 204" o:spid="_x0000_s1084" type="#_x0000_t202" style="position:absolute;margin-left:42.2pt;margin-top:19.9pt;width:28.8pt;height:19.55pt;z-index:251744256;visibility:visible;mso-wrap-style:square;mso-width-percent:0;mso-height-percent:0;mso-wrap-distance-left:9pt;mso-wrap-distance-top:0;mso-wrap-distance-right:9pt;mso-wrap-distance-bottom:0;mso-position-horizontal:absolute;mso-position-horizontal-relative:margin;mso-position-vertical:absolute;mso-position-vertical-relative:text;mso-width-percent:0;mso-height-percent:0;mso-width-relative:margin;mso-height-relative:margin;v-text-anchor:top" o:gfxdata="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" filled="f" stroked="f" strokeweight=".5pt">
+              <v:shape w14:anchorId="3E0179E5" id="文本框 204" o:spid="_x0000_s1085" type="#_x0000_t202" style="position:absolute;margin-left:42.2pt;margin-top:19.9pt;width:28.8pt;height:19.55pt;z-index:251744256;visibility:visible;mso-wrap-style:square;mso-width-percent:0;mso-height-percent:0;mso-wrap-distance-left:9pt;mso-wrap-distance-top:0;mso-wrap-distance-right:9pt;mso-wrap-distance-bottom:0;mso-position-horizontal:absolute;mso-position-horizontal-relative:margin;mso-position-vertical:absolute;mso-position-vertical-relative:text;mso-width-percent:0;mso-height-percent:0;mso-width-relative:margin;mso-height-relative:margin;v-text-anchor:top" o:gfxdata="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" filled="f" stroked="f" strokeweight=".5pt">
                 <v:textbox>
                   <w:txbxContent>
                     <w:p>
@@ -18433,714 +19333,6 @@
                           <w:b/>
                         </w:rPr>
                         <w:t>4</w:t>
-                      </w:r>
-                    </w:p>
-                  </w:txbxContent>
-                </v:textbox>
-                <w10:wrap anchorx="margin"/>
-              </v:shape>
-            </w:pict>
-          </mc:Fallback>
-        </mc:AlternateContent>
-      </w:r>
-      <w:r>
-        <w:rPr>
-          <w:noProof/>
-        </w:rPr>
-        <mc:AlternateContent>
-          <mc:Choice Requires="wps">
-            <w:drawing>
-              <wp:anchor distT="0" distB="0" distL="114300" distR="114300" simplePos="0" relativeHeight="251742208" behindDoc="0" locked="0" layoutInCell="1" allowOverlap="1" wp14:anchorId="6226659D" wp14:editId="438EE849">
-                <wp:simplePos x="0" y="0"/>
-                <wp:positionH relativeFrom="margin">
-                  <wp:align>right</wp:align>
-                </wp:positionH>
-                <wp:positionV relativeFrom="paragraph">
-                  <wp:posOffset>111230</wp:posOffset>
-                </wp:positionV>
-                <wp:extent cx="2448000" cy="5934360"/>
-                <wp:effectExtent l="0" t="0" r="9525" b="9525"/>
-                <wp:wrapNone/>
-                <wp:docPr id="194" name="文本框 2"/>
-                <wp:cNvGraphicFramePr>
-                  <a:graphicFrameLocks xmlns:a="http://schemas.openxmlformats.org/drawingml/2006/main"/>
-                </wp:cNvGraphicFramePr>
-                <a:graphic xmlns:a="http://schemas.openxmlformats.org/drawingml/2006/main">
-                  <a:graphicData uri="http://schemas.microsoft.com/office/word/2010/wordprocessingShape">
-                    <wps:wsp>
-                      <wps:cNvSpPr txBox="1">
-                        <a:spLocks noChangeArrowheads="1"/>
-                      </wps:cNvSpPr>
-                      <wps:spPr bwMode="auto">
-                        <a:xfrm>
-                          <a:off x="0" y="0"/>
-                          <a:ext cx="2448000" cy="5934360"/>
-                        </a:xfrm>
-                        <a:prstGeom prst="rect">
-                          <a:avLst/>
-                        </a:prstGeom>
-                        <a:solidFill>
-                          <a:srgbClr val="FFFFFF"/>
-                        </a:solidFill>
-                        <a:ln w="9525">
-                          <a:noFill/>
-                          <a:miter lim="800000"/>
-                          <a:headEnd/>
-                          <a:tailEnd/>
-                        </a:ln>
-                      </wps:spPr>
-                      <wps:txbx>
-                        <w:txbxContent>
-                          <w:p>
-                            <w:pPr>
-                              <w:pStyle w:val="a3"/>
-                              <w:numPr>
-                                <w:ilvl w:val="0"/>
-                                <w:numId w:val="7"/>
-                              </w:numPr>
-                              <w:ind w:left="0" w:firstLineChars="0" w:firstLine="0"/>
-                            </w:pPr>
-                            <w:r>
-                              <w:rPr>
-                                <w:rFonts w:hint="eastAsia"/>
-                              </w:rPr>
-                              <w:t>双击窗口左上方的属性按钮代开属性设置窗口。</w:t>
-                            </w:r>
-                          </w:p>
-                          <w:p>
-                            <w:pPr>
-                              <w:pStyle w:val="a3"/>
-                              <w:ind w:firstLineChars="0" w:firstLine="0"/>
-                            </w:pPr>
-                          </w:p>
-                          <w:p>
-                            <w:pPr>
-                              <w:pStyle w:val="a3"/>
-                              <w:numPr>
-                                <w:ilvl w:val="0"/>
-                                <w:numId w:val="7"/>
-                              </w:numPr>
-                              <w:ind w:left="0" w:firstLineChars="0" w:firstLine="0"/>
-                            </w:pPr>
-                            <w:r>
-                              <w:rPr>
-                                <w:rFonts w:hint="eastAsia"/>
-                              </w:rPr>
-                              <w:t>在上方</w:t>
-                            </w:r>
-                            <w:r>
-                              <w:t>Text</w:t>
-                            </w:r>
-                            <w:r>
-                              <w:rPr>
-                                <w:rFonts w:hint="eastAsia"/>
-                              </w:rPr>
-                              <w:t>编辑框中将文字内容修改为“</w:t>
-                            </w:r>
-                            <w:r>
-                              <w:rPr>
-                                <w:rFonts w:hint="eastAsia"/>
-                              </w:rPr>
-                              <w:t>+</w:t>
-                            </w:r>
-                            <w:r>
-                              <w:rPr>
-                                <w:rFonts w:hint="eastAsia"/>
-                              </w:rPr>
-                              <w:t>”（亦可在未打开属性设置窗口前直接在文本内容处编辑）。</w:t>
-                            </w:r>
-                          </w:p>
-                          <w:p>
-                            <w:pPr>
-                              <w:pStyle w:val="a3"/>
-                              <w:ind w:left="420" w:firstLineChars="0" w:firstLine="0"/>
-                            </w:pPr>
-                          </w:p>
-                          <w:p>
-                            <w:pPr>
-                              <w:pStyle w:val="a3"/>
-                              <w:numPr>
-                                <w:ilvl w:val="0"/>
-                                <w:numId w:val="7"/>
-                              </w:numPr>
-                              <w:ind w:left="0" w:firstLineChars="0" w:firstLine="0"/>
-                            </w:pPr>
-                            <w:r>
-                              <w:rPr>
-                                <w:rFonts w:hint="eastAsia"/>
-                              </w:rPr>
-                              <w:t>在</w:t>
-                            </w:r>
-                            <w:r>
-                              <w:rPr>
-                                <w:rFonts w:hint="eastAsia"/>
-                              </w:rPr>
-                              <w:t>F</w:t>
-                            </w:r>
-                            <w:r>
-                              <w:t>ont Family</w:t>
-                            </w:r>
-                            <w:r>
-                              <w:rPr>
-                                <w:rFonts w:hint="eastAsia"/>
-                              </w:rPr>
-                              <w:t>下拉菜单中选中</w:t>
-                            </w:r>
-                            <w:r>
-                              <w:rPr>
-                                <w:rFonts w:hint="eastAsia"/>
-                              </w:rPr>
-                              <w:t xml:space="preserve"> </w:t>
-                            </w:r>
-                            <w:r>
-                              <w:t>Times New Roman</w:t>
-                            </w:r>
-                            <w:r>
-                              <w:rPr>
-                                <w:rFonts w:hint="eastAsia"/>
-                              </w:rPr>
-                              <w:t>将文字字体设置为</w:t>
-                            </w:r>
-                            <w:r>
-                              <w:rPr>
-                                <w:rFonts w:hint="eastAsia"/>
-                              </w:rPr>
-                              <w:t>T</w:t>
-                            </w:r>
-                            <w:r>
-                              <w:t>imes New Roman</w:t>
-                            </w:r>
-                            <w:r>
-                              <w:rPr>
-                                <w:rFonts w:hint="eastAsia"/>
-                              </w:rPr>
-                              <w:t>。注意：目前</w:t>
-                            </w:r>
-                            <w:proofErr w:type="spellStart"/>
-                            <w:r>
-                              <w:rPr>
-                                <w:rFonts w:hint="eastAsia"/>
-                              </w:rPr>
-                              <w:t>P</w:t>
-                            </w:r>
-                            <w:r>
-                              <w:t>syBuilder</w:t>
-                            </w:r>
-                            <w:proofErr w:type="spellEnd"/>
-                            <w:r>
-                              <w:rPr>
-                                <w:rFonts w:hint="eastAsia"/>
-                              </w:rPr>
-                              <w:t>的字体同</w:t>
-                            </w:r>
-                            <w:proofErr w:type="spellStart"/>
-                            <w:r>
-                              <w:rPr>
-                                <w:rFonts w:hint="eastAsia"/>
-                              </w:rPr>
-                              <w:t>P</w:t>
-                            </w:r>
-                            <w:r>
-                              <w:t>sychtoolbox</w:t>
-                            </w:r>
-                            <w:proofErr w:type="spellEnd"/>
-                            <w:r>
-                              <w:rPr>
-                                <w:rFonts w:hint="eastAsia"/>
-                              </w:rPr>
-                              <w:t>的字体不完全匹配，需要确认</w:t>
-                            </w:r>
-                            <w:proofErr w:type="spellStart"/>
-                            <w:r>
-                              <w:rPr>
-                                <w:rFonts w:hint="eastAsia"/>
-                              </w:rPr>
-                              <w:t>P</w:t>
-                            </w:r>
-                            <w:r>
-                              <w:t>ychtoolbox</w:t>
-                            </w:r>
-                            <w:proofErr w:type="spellEnd"/>
-                            <w:r>
-                              <w:rPr>
-                                <w:rFonts w:hint="eastAsia"/>
-                              </w:rPr>
-                              <w:t>是否支持该字体（预计将在下一个较大版本的更新中解决该问题）</w:t>
-                            </w:r>
-                            <w:r>
-                              <w:rPr>
-                                <w:rFonts w:hint="eastAsia"/>
-                              </w:rPr>
-                              <w:t>。</w:t>
-                            </w:r>
-                          </w:p>
-                          <w:p>
-                            <w:pPr>
-                              <w:pStyle w:val="a3"/>
-                            </w:pPr>
-                          </w:p>
-                          <w:p>
-                            <w:pPr>
-                              <w:pStyle w:val="a3"/>
-                              <w:numPr>
-                                <w:ilvl w:val="0"/>
-                                <w:numId w:val="7"/>
-                              </w:numPr>
-                              <w:ind w:left="0" w:firstLineChars="0" w:firstLine="0"/>
-                            </w:pPr>
-                            <w:r>
-                              <w:rPr>
-                                <w:rFonts w:hint="eastAsia"/>
-                              </w:rPr>
-                              <w:t>在</w:t>
-                            </w:r>
-                            <w:r>
-                              <w:rPr>
-                                <w:rFonts w:hint="eastAsia"/>
-                              </w:rPr>
-                              <w:t>F</w:t>
-                            </w:r>
-                            <w:r>
-                              <w:t>ont Size</w:t>
-                            </w:r>
-                            <w:r>
-                              <w:rPr>
-                                <w:rFonts w:hint="eastAsia"/>
-                              </w:rPr>
-                              <w:t>下拉菜单中输入</w:t>
-                            </w:r>
-                            <w:r>
-                              <w:rPr>
-                                <w:rFonts w:hint="eastAsia"/>
-                              </w:rPr>
-                              <w:t>2</w:t>
-                            </w:r>
-                            <w:r>
-                              <w:t>2</w:t>
-                            </w:r>
-                            <w:r>
-                              <w:rPr>
-                                <w:rFonts w:hint="eastAsia"/>
-                              </w:rPr>
-                              <w:t>，将字体大小设置为</w:t>
-                            </w:r>
-                            <w:r>
-                              <w:t>22</w:t>
-                            </w:r>
-                            <w:r>
-                              <w:rPr>
-                                <w:rFonts w:hint="eastAsia"/>
-                              </w:rPr>
-                              <w:t>号字。</w:t>
-                            </w:r>
-                          </w:p>
-                          <w:p>
-                            <w:pPr>
-                              <w:pStyle w:val="a3"/>
-                            </w:pPr>
-                          </w:p>
-                          <w:p>
-                            <w:pPr>
-                              <w:pStyle w:val="a3"/>
-                              <w:numPr>
-                                <w:ilvl w:val="0"/>
-                                <w:numId w:val="7"/>
-                              </w:numPr>
-                              <w:ind w:left="0" w:firstLineChars="0" w:firstLine="0"/>
-                            </w:pPr>
-                            <w:r>
-                              <w:rPr>
-                                <w:rFonts w:hint="eastAsia"/>
-                              </w:rPr>
-                              <w:t>然后点击下方的</w:t>
-                            </w:r>
-                            <w:r>
-                              <w:rPr>
-                                <w:rFonts w:hint="eastAsia"/>
-                              </w:rPr>
-                              <w:t>A</w:t>
-                            </w:r>
-                            <w:r>
-                              <w:t>pply</w:t>
-                            </w:r>
-                            <w:r>
-                              <w:rPr>
-                                <w:rFonts w:hint="eastAsia"/>
-                              </w:rPr>
-                              <w:t>按钮应用当前设置</w:t>
-                            </w:r>
-                          </w:p>
-                          <w:p>
-                            <w:pPr>
-                              <w:pStyle w:val="a3"/>
-                            </w:pPr>
-                          </w:p>
-                          <w:p>
-                            <w:pPr>
-                              <w:pStyle w:val="a3"/>
-                              <w:numPr>
-                                <w:ilvl w:val="0"/>
-                                <w:numId w:val="7"/>
-                              </w:numPr>
-                              <w:ind w:left="0" w:firstLineChars="0" w:firstLine="0"/>
-                            </w:pPr>
-                            <w:r>
-                              <w:rPr>
-                                <w:rFonts w:hint="eastAsia"/>
-                              </w:rPr>
-                              <w:t>接着，点击</w:t>
-                            </w:r>
-                            <w:r>
-                              <w:rPr>
-                                <w:rFonts w:hint="eastAsia"/>
-                              </w:rPr>
-                              <w:t>D</w:t>
-                            </w:r>
-                            <w:r>
-                              <w:t>uration</w:t>
-                            </w:r>
-                            <w:r>
-                              <w:rPr>
-                                <w:rFonts w:hint="eastAsia"/>
-                              </w:rPr>
-                              <w:t>选框切换到时长和反应设置界面。</w:t>
-                            </w:r>
-                          </w:p>
-                        </w:txbxContent>
-                      </wps:txbx>
-                      <wps:bodyPr rot="0" vert="horz" wrap="square" lIns="91440" tIns="45720" rIns="91440" bIns="45720" anchor="t" anchorCtr="0">
-                        <a:noAutofit/>
-                      </wps:bodyPr>
-                    </wps:wsp>
-                  </a:graphicData>
-                </a:graphic>
-                <wp14:sizeRelH relativeFrom="margin">
-                  <wp14:pctWidth>0</wp14:pctWidth>
-                </wp14:sizeRelH>
-                <wp14:sizeRelV relativeFrom="margin">
-                  <wp14:pctHeight>0</wp14:pctHeight>
-                </wp14:sizeRelV>
-              </wp:anchor>
-            </w:drawing>
-          </mc:Choice>
-          <mc:Fallback>
-            <w:pict>
-              <v:shape w14:anchorId="6226659D" id="_x0000_s1085" type="#_x0000_t202" style="position:absolute;margin-left:141.55pt;margin-top:8.75pt;width:192.75pt;height:467.25pt;z-index:251742208;visibility:visible;mso-wrap-style:square;mso-width-percent:0;mso-height-percent:0;mso-wrap-distance-left:9pt;mso-wrap-distance-top:0;mso-wrap-distance-right:9pt;mso-wrap-distance-bottom:0;mso-position-horizontal:right;mso-position-horizontal-relative:margin;mso-position-vertical:absolute;mso-position-vertical-relative:text;mso-width-percent:0;mso-height-percent:0;mso-width-relative:margin;mso-height-relative:margin;v-text-anchor:top" o:gfxdata="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" stroked="f">
-                <v:textbox>
-                  <w:txbxContent>
-                    <w:p>
-                      <w:pPr>
-                        <w:pStyle w:val="a3"/>
-                        <w:numPr>
-                          <w:ilvl w:val="0"/>
-                          <w:numId w:val="7"/>
-                        </w:numPr>
-                        <w:ind w:left="0" w:firstLineChars="0" w:firstLine="0"/>
-                      </w:pPr>
-                      <w:r>
-                        <w:rPr>
-                          <w:rFonts w:hint="eastAsia"/>
-                        </w:rPr>
-                        <w:t>双击窗口左上方的属性按钮代开属性设置窗口。</w:t>
-                      </w:r>
-                    </w:p>
-                    <w:p>
-                      <w:pPr>
-                        <w:pStyle w:val="a3"/>
-                        <w:ind w:firstLineChars="0" w:firstLine="0"/>
-                      </w:pPr>
-                    </w:p>
-                    <w:p>
-                      <w:pPr>
-                        <w:pStyle w:val="a3"/>
-                        <w:numPr>
-                          <w:ilvl w:val="0"/>
-                          <w:numId w:val="7"/>
-                        </w:numPr>
-                        <w:ind w:left="0" w:firstLineChars="0" w:firstLine="0"/>
-                      </w:pPr>
-                      <w:r>
-                        <w:rPr>
-                          <w:rFonts w:hint="eastAsia"/>
-                        </w:rPr>
-                        <w:t>在上方</w:t>
-                      </w:r>
-                      <w:r>
-                        <w:t>Text</w:t>
-                      </w:r>
-                      <w:r>
-                        <w:rPr>
-                          <w:rFonts w:hint="eastAsia"/>
-                        </w:rPr>
-                        <w:t>编辑框中将文字内容修改为“</w:t>
-                      </w:r>
-                      <w:r>
-                        <w:rPr>
-                          <w:rFonts w:hint="eastAsia"/>
-                        </w:rPr>
-                        <w:t>+</w:t>
-                      </w:r>
-                      <w:r>
-                        <w:rPr>
-                          <w:rFonts w:hint="eastAsia"/>
-                        </w:rPr>
-                        <w:t>”（亦可在未打开属性设置窗口前直接在文本内容处编辑）。</w:t>
-                      </w:r>
-                    </w:p>
-                    <w:p>
-                      <w:pPr>
-                        <w:pStyle w:val="a3"/>
-                        <w:ind w:left="420" w:firstLineChars="0" w:firstLine="0"/>
-                      </w:pPr>
-                    </w:p>
-                    <w:p>
-                      <w:pPr>
-                        <w:pStyle w:val="a3"/>
-                        <w:numPr>
-                          <w:ilvl w:val="0"/>
-                          <w:numId w:val="7"/>
-                        </w:numPr>
-                        <w:ind w:left="0" w:firstLineChars="0" w:firstLine="0"/>
-                      </w:pPr>
-                      <w:r>
-                        <w:rPr>
-                          <w:rFonts w:hint="eastAsia"/>
-                        </w:rPr>
-                        <w:t>在</w:t>
-                      </w:r>
-                      <w:r>
-                        <w:rPr>
-                          <w:rFonts w:hint="eastAsia"/>
-                        </w:rPr>
-                        <w:t>F</w:t>
-                      </w:r>
-                      <w:r>
-                        <w:t>ont Family</w:t>
-                      </w:r>
-                      <w:r>
-                        <w:rPr>
-                          <w:rFonts w:hint="eastAsia"/>
-                        </w:rPr>
-                        <w:t>下拉菜单中选中</w:t>
-                      </w:r>
-                      <w:r>
-                        <w:rPr>
-                          <w:rFonts w:hint="eastAsia"/>
-                        </w:rPr>
-                        <w:t xml:space="preserve"> </w:t>
-                      </w:r>
-                      <w:r>
-                        <w:t>Times New Roman</w:t>
-                      </w:r>
-                      <w:r>
-                        <w:rPr>
-                          <w:rFonts w:hint="eastAsia"/>
-                        </w:rPr>
-                        <w:t>将文字字体设置为</w:t>
-                      </w:r>
-                      <w:r>
-                        <w:rPr>
-                          <w:rFonts w:hint="eastAsia"/>
-                        </w:rPr>
-                        <w:t>T</w:t>
-                      </w:r>
-                      <w:r>
-                        <w:t>imes New Roman</w:t>
-                      </w:r>
-                      <w:r>
-                        <w:rPr>
-                          <w:rFonts w:hint="eastAsia"/>
-                        </w:rPr>
-                        <w:t>。注意：目前</w:t>
-                      </w:r>
-                      <w:proofErr w:type="spellStart"/>
-                      <w:r>
-                        <w:rPr>
-                          <w:rFonts w:hint="eastAsia"/>
-                        </w:rPr>
-                        <w:t>P</w:t>
-                      </w:r>
-                      <w:r>
-                        <w:t>syBuilder</w:t>
-                      </w:r>
-                      <w:proofErr w:type="spellEnd"/>
-                      <w:r>
-                        <w:rPr>
-                          <w:rFonts w:hint="eastAsia"/>
-                        </w:rPr>
-                        <w:t>的字体同</w:t>
-                      </w:r>
-                      <w:proofErr w:type="spellStart"/>
-                      <w:r>
-                        <w:rPr>
-                          <w:rFonts w:hint="eastAsia"/>
-                        </w:rPr>
-                        <w:t>P</w:t>
-                      </w:r>
-                      <w:r>
-                        <w:t>sychtoolbox</w:t>
-                      </w:r>
-                      <w:proofErr w:type="spellEnd"/>
-                      <w:r>
-                        <w:rPr>
-                          <w:rFonts w:hint="eastAsia"/>
-                        </w:rPr>
-                        <w:t>的字体不完全匹配，需要确认</w:t>
-                      </w:r>
-                      <w:proofErr w:type="spellStart"/>
-                      <w:r>
-                        <w:rPr>
-                          <w:rFonts w:hint="eastAsia"/>
-                        </w:rPr>
-                        <w:t>P</w:t>
-                      </w:r>
-                      <w:r>
-                        <w:t>ychtoolbox</w:t>
-                      </w:r>
-                      <w:proofErr w:type="spellEnd"/>
-                      <w:r>
-                        <w:rPr>
-                          <w:rFonts w:hint="eastAsia"/>
-                        </w:rPr>
-                        <w:t>是否支持该字体（预计将在下一个较大版本的更新中解决该问题）</w:t>
-                      </w:r>
-                      <w:r>
-                        <w:rPr>
-                          <w:rFonts w:hint="eastAsia"/>
-                        </w:rPr>
-                        <w:t>。</w:t>
-                      </w:r>
-                    </w:p>
-                    <w:p>
-                      <w:pPr>
-                        <w:pStyle w:val="a3"/>
-                      </w:pPr>
-                    </w:p>
-                    <w:p>
-                      <w:pPr>
-                        <w:pStyle w:val="a3"/>
-                        <w:numPr>
-                          <w:ilvl w:val="0"/>
-                          <w:numId w:val="7"/>
-                        </w:numPr>
-                        <w:ind w:left="0" w:firstLineChars="0" w:firstLine="0"/>
-                      </w:pPr>
-                      <w:r>
-                        <w:rPr>
-                          <w:rFonts w:hint="eastAsia"/>
-                        </w:rPr>
-                        <w:t>在</w:t>
-                      </w:r>
-                      <w:r>
-                        <w:rPr>
-                          <w:rFonts w:hint="eastAsia"/>
-                        </w:rPr>
-                        <w:t>F</w:t>
-                      </w:r>
-                      <w:r>
-                        <w:t>ont Size</w:t>
-                      </w:r>
-                      <w:r>
-                        <w:rPr>
-                          <w:rFonts w:hint="eastAsia"/>
-                        </w:rPr>
-                        <w:t>下拉菜单中输入</w:t>
-                      </w:r>
-                      <w:r>
-                        <w:rPr>
-                          <w:rFonts w:hint="eastAsia"/>
-                        </w:rPr>
-                        <w:t>2</w:t>
-                      </w:r>
-                      <w:r>
-                        <w:t>2</w:t>
-                      </w:r>
-                      <w:r>
-                        <w:rPr>
-                          <w:rFonts w:hint="eastAsia"/>
-                        </w:rPr>
-                        <w:t>，将字体大小设置为</w:t>
-                      </w:r>
-                      <w:r>
-                        <w:t>22</w:t>
-                      </w:r>
-                      <w:r>
-                        <w:rPr>
-                          <w:rFonts w:hint="eastAsia"/>
-                        </w:rPr>
-                        <w:t>号字。</w:t>
-                      </w:r>
-                    </w:p>
-                    <w:p>
-                      <w:pPr>
-                        <w:pStyle w:val="a3"/>
-                      </w:pPr>
-                    </w:p>
-                    <w:p>
-                      <w:pPr>
-                        <w:pStyle w:val="a3"/>
-                        <w:numPr>
-                          <w:ilvl w:val="0"/>
-                          <w:numId w:val="7"/>
-                        </w:numPr>
-                        <w:ind w:left="0" w:firstLineChars="0" w:firstLine="0"/>
-                      </w:pPr>
-                      <w:r>
-                        <w:rPr>
-                          <w:rFonts w:hint="eastAsia"/>
-                        </w:rPr>
-                        <w:t>然后点击下方的</w:t>
-                      </w:r>
-                      <w:r>
-                        <w:rPr>
-                          <w:rFonts w:hint="eastAsia"/>
-                        </w:rPr>
-                        <w:t>A</w:t>
-                      </w:r>
-                      <w:r>
-                        <w:t>pply</w:t>
-                      </w:r>
-                      <w:r>
-                        <w:rPr>
-                          <w:rFonts w:hint="eastAsia"/>
-                        </w:rPr>
-                        <w:t>按钮应用当前设置</w:t>
-                      </w:r>
-                    </w:p>
-                    <w:p>
-                      <w:pPr>
-                        <w:pStyle w:val="a3"/>
-                      </w:pPr>
-                    </w:p>
-                    <w:p>
-                      <w:pPr>
-                        <w:pStyle w:val="a3"/>
-                        <w:numPr>
-                          <w:ilvl w:val="0"/>
-                          <w:numId w:val="7"/>
-                        </w:numPr>
-                        <w:ind w:left="0" w:firstLineChars="0" w:firstLine="0"/>
-                      </w:pPr>
-                      <w:r>
-                        <w:rPr>
-                          <w:rFonts w:hint="eastAsia"/>
-                        </w:rPr>
-                        <w:t>接着，点击</w:t>
-                      </w:r>
-                      <w:r>
-                        <w:rPr>
-                          <w:rFonts w:hint="eastAsia"/>
-                        </w:rPr>
-                        <w:t>D</w:t>
-                      </w:r>
-                      <w:r>
-                        <w:t>uration</w:t>
-                      </w:r>
-                      <w:r>
-                        <w:rPr>
-                          <w:rFonts w:hint="eastAsia"/>
-                        </w:rPr>
-                        <w:t>选框切换到时长和反应设置界面。</w:t>
                       </w:r>
                     </w:p>
                   </w:txbxContent>
@@ -21064,6 +21256,8 @@
           </wp:inline>
         </w:drawing>
       </w:r>
+      <w:bookmarkStart w:id="32" w:name="_GoBack"/>
+      <w:bookmarkEnd w:id="32"/>
     </w:p>
     <w:p>
       <w:pPr>
@@ -21135,7 +21329,19 @@
                               <w:t>在输入界面输入</w:t>
                             </w:r>
                             <w:r>
+                              <w:rPr>
+                                <w:rFonts w:hint="eastAsia"/>
+                              </w:rPr>
+                              <w:t>“</w:t>
+                            </w:r>
+                            <w:r>
                               <w:t>[</w:t>
+                            </w:r>
+                            <w:r>
+                              <w:rPr>
+                                <w:rFonts w:hint="eastAsia"/>
+                              </w:rPr>
+                              <w:t>”</w:t>
                             </w:r>
                             <w:r>
                               <w:rPr>
@@ -21317,7 +21523,19 @@
                         <w:t>在输入界面输入</w:t>
                       </w:r>
                       <w:r>
+                        <w:rPr>
+                          <w:rFonts w:hint="eastAsia"/>
+                        </w:rPr>
+                        <w:t>“</w:t>
+                      </w:r>
+                      <w:r>
                         <w:t>[</w:t>
+                      </w:r>
+                      <w:r>
+                        <w:rPr>
+                          <w:rFonts w:hint="eastAsia"/>
+                        </w:rPr>
+                        <w:t>”</w:t>
                       </w:r>
                       <w:r>
                         <w:rPr>
@@ -21905,6 +22123,7 @@
                               </w:rPr>
                               <w:t>窗口直接拖拽“</w:t>
                             </w:r>
+                            <w:proofErr w:type="spellStart"/>
                             <w:r>
                               <w:rPr>
                                 <w:rFonts w:hint="eastAsia"/>
@@ -21914,6 +22133,7 @@
                             <w:r>
                               <w:t>Loop.var.targetColor</w:t>
                             </w:r>
+                            <w:proofErr w:type="spellEnd"/>
                             <w:r>
                               <w:rPr>
                                 <w:rFonts w:hint="eastAsia"/>
@@ -21942,7 +22162,27 @@
                               <w:rPr>
                                 <w:rFonts w:hint="eastAsia"/>
                               </w:rPr>
-                              <w:t>选框，实现对色词颜色的变量的调用（当然也可以采用输入</w:t>
+                              <w:t>选框，实现</w:t>
+                            </w:r>
+                            <w:proofErr w:type="gramStart"/>
+                            <w:r>
+                              <w:rPr>
+                                <w:rFonts w:hint="eastAsia"/>
+                              </w:rPr>
+                              <w:t>对色词颜色</w:t>
+                            </w:r>
+                            <w:proofErr w:type="gramEnd"/>
+                            <w:r>
+                              <w:rPr>
+                                <w:rFonts w:hint="eastAsia"/>
+                              </w:rPr>
+                              <w:t>的变量的调用（当然也可以采用输入</w:t>
+                            </w:r>
+                            <w:r>
+                              <w:rPr>
+                                <w:rFonts w:hint="eastAsia"/>
+                              </w:rPr>
+                              <w:t>“</w:t>
                             </w:r>
                             <w:r>
                               <w:rPr>
@@ -21954,8 +22194,15 @@
                               <w:rPr>
                                 <w:rFonts w:hint="eastAsia"/>
                               </w:rPr>
+                              <w:t>”</w:t>
+                            </w:r>
+                            <w:r>
+                              <w:rPr>
+                                <w:rFonts w:hint="eastAsia"/>
+                              </w:rPr>
                               <w:t>符号后，从候选变量中选择的方式输入变量，还可以直接手动输入。在</w:t>
                             </w:r>
+                            <w:proofErr w:type="spellStart"/>
                             <w:r>
                               <w:rPr>
                                 <w:rFonts w:hint="eastAsia"/>
@@ -21965,6 +22212,7 @@
                             <w:r>
                               <w:t>syBuider</w:t>
                             </w:r>
+                            <w:proofErr w:type="spellEnd"/>
                             <w:r>
                               <w:rPr>
                                 <w:rFonts w:hint="eastAsia"/>
@@ -21972,7 +22220,19 @@
                               <w:t>中变量用</w:t>
                             </w:r>
                             <w:r>
-                              <w:t>[]</w:t>
+                              <w:rPr>
+                                <w:rFonts w:hint="eastAsia"/>
+                              </w:rPr>
+                              <w:t>一对“</w:t>
+                            </w:r>
+                            <w:r>
+                              <w:t>[ ]</w:t>
+                            </w:r>
+                            <w:r>
+                              <w:rPr>
+                                <w:rFonts w:hint="eastAsia"/>
+                              </w:rPr>
+                              <w:t>”符号</w:t>
                             </w:r>
                             <w:r>
                               <w:rPr>
@@ -22208,6 +22468,7 @@
                         </w:rPr>
                         <w:t>窗口直接拖拽“</w:t>
                       </w:r>
+                      <w:proofErr w:type="spellStart"/>
                       <w:r>
                         <w:rPr>
                           <w:rFonts w:hint="eastAsia"/>
@@ -22217,6 +22478,7 @@
                       <w:r>
                         <w:t>Loop.var.targetColor</w:t>
                       </w:r>
+                      <w:proofErr w:type="spellEnd"/>
                       <w:r>
                         <w:rPr>
                           <w:rFonts w:hint="eastAsia"/>
@@ -22245,7 +22507,27 @@
                         <w:rPr>
                           <w:rFonts w:hint="eastAsia"/>
                         </w:rPr>
-                        <w:t>选框，实现对色词颜色的变量的调用（当然也可以采用输入</w:t>
+                        <w:t>选框，实现</w:t>
+                      </w:r>
+                      <w:proofErr w:type="gramStart"/>
+                      <w:r>
+                        <w:rPr>
+                          <w:rFonts w:hint="eastAsia"/>
+                        </w:rPr>
+                        <w:t>对色词颜色</w:t>
+                      </w:r>
+                      <w:proofErr w:type="gramEnd"/>
+                      <w:r>
+                        <w:rPr>
+                          <w:rFonts w:hint="eastAsia"/>
+                        </w:rPr>
+                        <w:t>的变量的调用（当然也可以采用输入</w:t>
+                      </w:r>
+                      <w:r>
+                        <w:rPr>
+                          <w:rFonts w:hint="eastAsia"/>
+                        </w:rPr>
+                        <w:t>“</w:t>
                       </w:r>
                       <w:r>
                         <w:rPr>
@@ -22257,8 +22539,15 @@
                         <w:rPr>
                           <w:rFonts w:hint="eastAsia"/>
                         </w:rPr>
+                        <w:t>”</w:t>
+                      </w:r>
+                      <w:r>
+                        <w:rPr>
+                          <w:rFonts w:hint="eastAsia"/>
+                        </w:rPr>
                         <w:t>符号后，从候选变量中选择的方式输入变量，还可以直接手动输入。在</w:t>
                       </w:r>
+                      <w:proofErr w:type="spellStart"/>
                       <w:r>
                         <w:rPr>
                           <w:rFonts w:hint="eastAsia"/>
@@ -22268,6 +22557,7 @@
                       <w:r>
                         <w:t>syBuider</w:t>
                       </w:r>
+                      <w:proofErr w:type="spellEnd"/>
                       <w:r>
                         <w:rPr>
                           <w:rFonts w:hint="eastAsia"/>
@@ -22275,7 +22565,19 @@
                         <w:t>中变量用</w:t>
                       </w:r>
                       <w:r>
-                        <w:t>[]</w:t>
+                        <w:rPr>
+                          <w:rFonts w:hint="eastAsia"/>
+                        </w:rPr>
+                        <w:t>一对“</w:t>
+                      </w:r>
+                      <w:r>
+                        <w:t>[ ]</w:t>
+                      </w:r>
+                      <w:r>
+                        <w:rPr>
+                          <w:rFonts w:hint="eastAsia"/>
+                        </w:rPr>
+                        <w:t>”符号</w:t>
                       </w:r>
                       <w:r>
                         <w:rPr>
@@ -28017,6 +28319,7 @@
         <w:docPartUnique/>
       </w:docPartObj>
     </w:sdtPr>
+    <w:sdtEndPr/>
     <w:sdtContent>
       <w:sdt>
         <w:sdtPr>
@@ -28026,6 +28329,7 @@
             <w:docPartUnique/>
           </w:docPartObj>
         </w:sdtPr>
+        <w:sdtEndPr/>
         <w:sdtContent>
           <w:p>
             <w:pPr>
@@ -30151,7 +30455,7 @@
 </file>
 
 <file path=customXml/itemProps1.xml><?xml version="1.0" encoding="utf-8"?>
-<ds:datastoreItem xmlns:ds="http://schemas.openxmlformats.org/officeDocument/2006/customXml" ds:itemID="{75462D61-C804-47D8-ABF6-9C7D39D0B185}">
+<ds:datastoreItem xmlns:ds="http://schemas.openxmlformats.org/officeDocument/2006/customXml" ds:itemID="{160BFE65-623C-4E3D-84BE-A3D342D7D2DF}">
   <ds:schemaRefs>
     <ds:schemaRef ds:uri="http://schemas.openxmlformats.org/officeDocument/2006/bibliography"/>
   </ds:schemaRefs>

</xml_diff>